<commit_message>
Complete Part 2 of Report
</commit_message>
<xml_diff>
--- a/Report.docx
+++ b/Report.docx
@@ -429,79 +429,3573 @@
     <w:p>
       <w:pPr>
         <w:bidi/>
-        <w:rPr>
-          <w:rFonts w:ascii="IRANSansX Bold" w:hAnsi="IRANSansX Bold" w:cs="IRANSansX Bold"/>
-          <w:color w:val="C45911" w:themeColor="accent2" w:themeShade="BF"/>
-          <w:sz w:val="36"/>
-          <w:szCs w:val="36"/>
-          <w:rtl/>
-          <w:lang w:bidi="fa-IR"/>
-        </w:rPr>
-      </w:pPr>
-      <w:r>
+        <w:jc w:val="both"/>
         <w:rPr>
           <w:rFonts w:ascii="IRANSansX Bold" w:hAnsi="IRANSansX Bold" w:cs="IRANSansX Bold" w:hint="cs"/>
           <w:color w:val="C45911" w:themeColor="accent2" w:themeShade="BF"/>
-          <w:sz w:val="36"/>
-          <w:szCs w:val="36"/>
+          <w:sz w:val="32"/>
+          <w:szCs w:val="32"/>
+          <w:rtl/>
+          <w:lang w:bidi="fa-IR"/>
+        </w:rPr>
+      </w:pPr>
+      <w:r>
+        <w:rPr>
+          <w:rFonts w:ascii="IRANSansX Bold" w:hAnsi="IRANSansX Bold" w:cs="IRANSansX Bold" w:hint="cs"/>
+          <w:color w:val="C45911" w:themeColor="accent2" w:themeShade="BF"/>
+          <w:sz w:val="32"/>
+          <w:szCs w:val="32"/>
           <w:rtl/>
           <w:lang w:bidi="fa-IR"/>
         </w:rPr>
         <w:lastRenderedPageBreak/>
-        <w:t>بخش اول: پرسش‌های تشریحی</w:t>
-      </w:r>
+        <w:t>بخش دوم: مدل‌های زبانی آماری</w:t>
+      </w:r>
+    </w:p>
+    <w:p>
+      <w:pPr>
+        <w:bidi/>
+        <w:ind w:firstLine="720"/>
+        <w:jc w:val="lowKashida"/>
+        <w:rPr>
+          <w:rFonts w:hint="cs"/>
+          <w:rtl/>
+          <w:lang w:bidi="fa-IR"/>
+        </w:rPr>
+      </w:pPr>
+      <w:r>
+        <w:rPr>
+          <w:rFonts w:hint="cs"/>
+          <w:rtl/>
+          <w:lang w:bidi="fa-IR"/>
+        </w:rPr>
+        <w:t xml:space="preserve">پیش از هر چیز لازم است توضیحاتی در مورد نرمال‌سازی استفاده شده بدهم. فرمول نرمال‌سازی </w:t>
+      </w:r>
+      <w:r>
+        <w:rPr>
+          <w:lang w:bidi="fa-IR"/>
+        </w:rPr>
+        <w:t>Absolute Discounting</w:t>
+      </w:r>
+      <w:r>
+        <w:rPr>
+          <w:rFonts w:hint="cs"/>
+          <w:rtl/>
+          <w:lang w:bidi="fa-IR"/>
+        </w:rPr>
+        <w:t xml:space="preserve"> در حالت عادی</w:t>
+      </w:r>
+      <w:r>
+        <w:rPr>
+          <w:rFonts w:hint="cs"/>
+          <w:rtl/>
+          <w:lang w:bidi="fa-IR"/>
+        </w:rPr>
+        <w:t xml:space="preserve"> و برای </w:t>
+      </w:r>
+      <w:r>
+        <w:rPr>
+          <w:lang w:bidi="fa-IR"/>
+        </w:rPr>
+        <w:t>Bigram</w:t>
+      </w:r>
+      <w:r>
+        <w:rPr>
+          <w:rFonts w:hint="cs"/>
+          <w:rtl/>
+          <w:lang w:bidi="fa-IR"/>
+        </w:rPr>
+        <w:t xml:space="preserve"> عبارت است از:</w:t>
+      </w:r>
+    </w:p>
+    <w:p>
+      <w:pPr>
+        <w:bidi/>
+        <w:jc w:val="lowKashida"/>
+        <w:rPr>
+          <w:lang w:bidi="fa-IR"/>
+        </w:rPr>
+      </w:pPr>
+      <m:oMathPara>
+        <m:oMath>
+          <m:r>
+            <w:rPr>
+              <w:rFonts w:ascii="Cambria Math" w:hAnsi="Cambria Math"/>
+              <w:lang w:bidi="fa-IR"/>
+            </w:rPr>
+            <m:t>P</m:t>
+          </m:r>
+          <m:d>
+            <m:dPr>
+              <m:ctrlPr>
+                <w:rPr>
+                  <w:rFonts w:ascii="Cambria Math" w:hAnsi="Cambria Math"/>
+                  <w:i/>
+                  <w:lang w:bidi="fa-IR"/>
+                </w:rPr>
+              </m:ctrlPr>
+            </m:dPr>
+            <m:e>
+              <m:sSub>
+                <m:sSubPr>
+                  <m:ctrlPr>
+                    <w:rPr>
+                      <w:rFonts w:ascii="Cambria Math" w:hAnsi="Cambria Math"/>
+                      <w:i/>
+                      <w:lang w:bidi="fa-IR"/>
+                    </w:rPr>
+                  </m:ctrlPr>
+                </m:sSubPr>
+                <m:e>
+                  <m:r>
+                    <w:rPr>
+                      <w:rFonts w:ascii="Cambria Math" w:hAnsi="Cambria Math"/>
+                      <w:lang w:bidi="fa-IR"/>
+                    </w:rPr>
+                    <m:t>W</m:t>
+                  </m:r>
+                </m:e>
+                <m:sub>
+                  <m:r>
+                    <w:rPr>
+                      <w:rFonts w:ascii="Cambria Math" w:hAnsi="Cambria Math"/>
+                      <w:lang w:bidi="fa-IR"/>
+                    </w:rPr>
+                    <m:t>i</m:t>
+                  </m:r>
+                </m:sub>
+              </m:sSub>
+              <m:r>
+                <w:rPr>
+                  <w:rFonts w:ascii="Cambria Math" w:hAnsi="Cambria Math"/>
+                  <w:lang w:bidi="fa-IR"/>
+                </w:rPr>
+                <m:t xml:space="preserve">| </m:t>
+              </m:r>
+              <m:sSub>
+                <m:sSubPr>
+                  <m:ctrlPr>
+                    <w:rPr>
+                      <w:rFonts w:ascii="Cambria Math" w:hAnsi="Cambria Math"/>
+                      <w:i/>
+                      <w:lang w:bidi="fa-IR"/>
+                    </w:rPr>
+                  </m:ctrlPr>
+                </m:sSubPr>
+                <m:e>
+                  <m:r>
+                    <w:rPr>
+                      <w:rFonts w:ascii="Cambria Math" w:hAnsi="Cambria Math"/>
+                      <w:lang w:bidi="fa-IR"/>
+                    </w:rPr>
+                    <m:t>W</m:t>
+                  </m:r>
+                </m:e>
+                <m:sub>
+                  <m:r>
+                    <w:rPr>
+                      <w:rFonts w:ascii="Cambria Math" w:hAnsi="Cambria Math"/>
+                      <w:lang w:bidi="fa-IR"/>
+                    </w:rPr>
+                    <m:t>i-1</m:t>
+                  </m:r>
+                </m:sub>
+              </m:sSub>
+            </m:e>
+          </m:d>
+          <m:r>
+            <w:rPr>
+              <w:rFonts w:ascii="Cambria Math" w:hAnsi="Cambria Math"/>
+              <w:lang w:bidi="fa-IR"/>
+            </w:rPr>
+            <m:t>=</m:t>
+          </m:r>
+          <m:f>
+            <m:fPr>
+              <m:ctrlPr>
+                <w:rPr>
+                  <w:rFonts w:ascii="Cambria Math" w:hAnsi="Cambria Math"/>
+                  <w:i/>
+                  <w:lang w:bidi="fa-IR"/>
+                </w:rPr>
+              </m:ctrlPr>
+            </m:fPr>
+            <m:num>
+              <m:func>
+                <m:funcPr>
+                  <m:ctrlPr>
+                    <w:rPr>
+                      <w:rFonts w:ascii="Cambria Math" w:hAnsi="Cambria Math"/>
+                      <w:i/>
+                      <w:lang w:bidi="fa-IR"/>
+                    </w:rPr>
+                  </m:ctrlPr>
+                </m:funcPr>
+                <m:fName>
+                  <m:r>
+                    <m:rPr>
+                      <m:sty m:val="p"/>
+                    </m:rPr>
+                    <w:rPr>
+                      <w:rFonts w:ascii="Cambria Math" w:hAnsi="Cambria Math"/>
+                      <w:lang w:bidi="fa-IR"/>
+                    </w:rPr>
+                    <m:t>max</m:t>
+                  </m:r>
+                </m:fName>
+                <m:e>
+                  <m:d>
+                    <m:dPr>
+                      <m:ctrlPr>
+                        <w:rPr>
+                          <w:rFonts w:ascii="Cambria Math" w:hAnsi="Cambria Math"/>
+                          <w:i/>
+                          <w:lang w:bidi="fa-IR"/>
+                        </w:rPr>
+                      </m:ctrlPr>
+                    </m:dPr>
+                    <m:e>
+                      <m:r>
+                        <w:rPr>
+                          <w:rFonts w:ascii="Cambria Math" w:hAnsi="Cambria Math"/>
+                          <w:lang w:bidi="fa-IR"/>
+                        </w:rPr>
+                        <m:t>#</m:t>
+                      </m:r>
+                      <m:d>
+                        <m:dPr>
+                          <m:ctrlPr>
+                            <w:rPr>
+                              <w:rFonts w:ascii="Cambria Math" w:hAnsi="Cambria Math"/>
+                              <w:i/>
+                              <w:lang w:bidi="fa-IR"/>
+                            </w:rPr>
+                          </m:ctrlPr>
+                        </m:dPr>
+                        <m:e>
+                          <m:sSub>
+                            <m:sSubPr>
+                              <m:ctrlPr>
+                                <w:rPr>
+                                  <w:rFonts w:ascii="Cambria Math" w:hAnsi="Cambria Math"/>
+                                  <w:i/>
+                                  <w:lang w:bidi="fa-IR"/>
+                                </w:rPr>
+                              </m:ctrlPr>
+                            </m:sSubPr>
+                            <m:e>
+                              <m:r>
+                                <w:rPr>
+                                  <w:rFonts w:ascii="Cambria Math" w:hAnsi="Cambria Math"/>
+                                  <w:lang w:bidi="fa-IR"/>
+                                </w:rPr>
+                                <m:t>W</m:t>
+                              </m:r>
+                            </m:e>
+                            <m:sub>
+                              <m:r>
+                                <w:rPr>
+                                  <w:rFonts w:ascii="Cambria Math" w:hAnsi="Cambria Math"/>
+                                  <w:lang w:bidi="fa-IR"/>
+                                </w:rPr>
+                                <m:t>i-1</m:t>
+                              </m:r>
+                            </m:sub>
+                          </m:sSub>
+                          <m:r>
+                            <w:rPr>
+                              <w:rFonts w:ascii="Cambria Math" w:hAnsi="Cambria Math"/>
+                              <w:lang w:bidi="fa-IR"/>
+                            </w:rPr>
+                            <m:t xml:space="preserve">, </m:t>
+                          </m:r>
+                          <m:sSub>
+                            <m:sSubPr>
+                              <m:ctrlPr>
+                                <w:rPr>
+                                  <w:rFonts w:ascii="Cambria Math" w:hAnsi="Cambria Math"/>
+                                  <w:i/>
+                                  <w:lang w:bidi="fa-IR"/>
+                                </w:rPr>
+                              </m:ctrlPr>
+                            </m:sSubPr>
+                            <m:e>
+                              <m:r>
+                                <w:rPr>
+                                  <w:rFonts w:ascii="Cambria Math" w:hAnsi="Cambria Math"/>
+                                  <w:lang w:bidi="fa-IR"/>
+                                </w:rPr>
+                                <m:t>W</m:t>
+                              </m:r>
+                            </m:e>
+                            <m:sub>
+                              <m:r>
+                                <w:rPr>
+                                  <w:rFonts w:ascii="Cambria Math" w:hAnsi="Cambria Math"/>
+                                  <w:lang w:bidi="fa-IR"/>
+                                </w:rPr>
+                                <m:t>i</m:t>
+                              </m:r>
+                            </m:sub>
+                          </m:sSub>
+                        </m:e>
+                      </m:d>
+                      <m:r>
+                        <w:rPr>
+                          <w:rFonts w:ascii="Cambria Math" w:hAnsi="Cambria Math"/>
+                          <w:lang w:bidi="fa-IR"/>
+                        </w:rPr>
+                        <m:t>-δ</m:t>
+                      </m:r>
+                      <m:r>
+                        <w:rPr>
+                          <w:rFonts w:ascii="Cambria Math" w:hAnsi="Cambria Math"/>
+                          <w:lang w:bidi="fa-IR"/>
+                        </w:rPr>
+                        <m:t>, 0</m:t>
+                      </m:r>
+                    </m:e>
+                  </m:d>
+                </m:e>
+              </m:func>
+            </m:num>
+            <m:den>
+              <m:r>
+                <w:rPr>
+                  <w:rFonts w:ascii="Cambria Math" w:hAnsi="Cambria Math"/>
+                  <w:lang w:bidi="fa-IR"/>
+                </w:rPr>
+                <m:t>#</m:t>
+              </m:r>
+              <m:d>
+                <m:dPr>
+                  <m:ctrlPr>
+                    <w:rPr>
+                      <w:rFonts w:ascii="Cambria Math" w:hAnsi="Cambria Math"/>
+                      <w:i/>
+                      <w:lang w:bidi="fa-IR"/>
+                    </w:rPr>
+                  </m:ctrlPr>
+                </m:dPr>
+                <m:e>
+                  <m:sSub>
+                    <m:sSubPr>
+                      <m:ctrlPr>
+                        <w:rPr>
+                          <w:rFonts w:ascii="Cambria Math" w:hAnsi="Cambria Math"/>
+                          <w:i/>
+                          <w:lang w:bidi="fa-IR"/>
+                        </w:rPr>
+                      </m:ctrlPr>
+                    </m:sSubPr>
+                    <m:e>
+                      <m:r>
+                        <w:rPr>
+                          <w:rFonts w:ascii="Cambria Math" w:hAnsi="Cambria Math"/>
+                          <w:lang w:bidi="fa-IR"/>
+                        </w:rPr>
+                        <m:t>W</m:t>
+                      </m:r>
+                    </m:e>
+                    <m:sub>
+                      <m:r>
+                        <w:rPr>
+                          <w:rFonts w:ascii="Cambria Math" w:hAnsi="Cambria Math"/>
+                          <w:lang w:bidi="fa-IR"/>
+                        </w:rPr>
+                        <m:t>i-1</m:t>
+                      </m:r>
+                    </m:sub>
+                  </m:sSub>
+                </m:e>
+              </m:d>
+            </m:den>
+          </m:f>
+          <m:r>
+            <w:rPr>
+              <w:rFonts w:ascii="Cambria Math" w:hAnsi="Cambria Math"/>
+              <w:lang w:bidi="fa-IR"/>
+            </w:rPr>
+            <m:t>+α.</m:t>
+          </m:r>
+          <m:sSub>
+            <m:sSubPr>
+              <m:ctrlPr>
+                <w:rPr>
+                  <w:rFonts w:ascii="Cambria Math" w:hAnsi="Cambria Math"/>
+                  <w:i/>
+                  <w:lang w:bidi="fa-IR"/>
+                </w:rPr>
+              </m:ctrlPr>
+            </m:sSubPr>
+            <m:e>
+              <m:r>
+                <w:rPr>
+                  <w:rFonts w:ascii="Cambria Math" w:hAnsi="Cambria Math"/>
+                  <w:lang w:bidi="fa-IR"/>
+                </w:rPr>
+                <m:t>P</m:t>
+              </m:r>
+            </m:e>
+            <m:sub>
+              <m:r>
+                <w:rPr>
+                  <w:rFonts w:ascii="Cambria Math" w:hAnsi="Cambria Math"/>
+                  <w:lang w:bidi="fa-IR"/>
+                </w:rPr>
+                <m:t>BG</m:t>
+              </m:r>
+            </m:sub>
+          </m:sSub>
+        </m:oMath>
+      </m:oMathPara>
+    </w:p>
+    <w:p>
+      <w:pPr>
+        <w:bidi/>
+        <w:jc w:val="lowKashida"/>
+        <w:rPr>
+          <w:lang w:bidi="fa-IR"/>
+        </w:rPr>
+      </w:pPr>
+      <m:oMathPara>
+        <m:oMath>
+          <m:r>
+            <w:rPr>
+              <w:rFonts w:ascii="Cambria Math" w:hAnsi="Cambria Math"/>
+              <w:lang w:bidi="fa-IR"/>
+            </w:rPr>
+            <m:t>α=</m:t>
+          </m:r>
+          <m:f>
+            <m:fPr>
+              <m:ctrlPr>
+                <w:rPr>
+                  <w:rFonts w:ascii="Cambria Math" w:hAnsi="Cambria Math"/>
+                  <w:i/>
+                  <w:lang w:bidi="fa-IR"/>
+                </w:rPr>
+              </m:ctrlPr>
+            </m:fPr>
+            <m:num>
+              <m:r>
+                <w:rPr>
+                  <w:rFonts w:ascii="Cambria Math" w:hAnsi="Cambria Math"/>
+                  <w:lang w:bidi="fa-IR"/>
+                </w:rPr>
+                <m:t>δ</m:t>
+              </m:r>
+            </m:num>
+            <m:den>
+              <m:r>
+                <w:rPr>
+                  <w:rFonts w:ascii="Cambria Math" w:hAnsi="Cambria Math"/>
+                  <w:lang w:bidi="fa-IR"/>
+                </w:rPr>
+                <m:t>#</m:t>
+              </m:r>
+              <m:d>
+                <m:dPr>
+                  <m:ctrlPr>
+                    <w:rPr>
+                      <w:rFonts w:ascii="Cambria Math" w:hAnsi="Cambria Math"/>
+                      <w:i/>
+                      <w:lang w:bidi="fa-IR"/>
+                    </w:rPr>
+                  </m:ctrlPr>
+                </m:dPr>
+                <m:e>
+                  <m:sSub>
+                    <m:sSubPr>
+                      <m:ctrlPr>
+                        <w:rPr>
+                          <w:rFonts w:ascii="Cambria Math" w:hAnsi="Cambria Math"/>
+                          <w:i/>
+                          <w:lang w:bidi="fa-IR"/>
+                        </w:rPr>
+                      </m:ctrlPr>
+                    </m:sSubPr>
+                    <m:e>
+                      <m:r>
+                        <w:rPr>
+                          <w:rFonts w:ascii="Cambria Math" w:hAnsi="Cambria Math"/>
+                          <w:lang w:bidi="fa-IR"/>
+                        </w:rPr>
+                        <m:t>W</m:t>
+                      </m:r>
+                    </m:e>
+                    <m:sub>
+                      <m:r>
+                        <w:rPr>
+                          <w:rFonts w:ascii="Cambria Math" w:hAnsi="Cambria Math"/>
+                          <w:lang w:bidi="fa-IR"/>
+                        </w:rPr>
+                        <m:t>i-1</m:t>
+                      </m:r>
+                    </m:sub>
+                  </m:sSub>
+                </m:e>
+              </m:d>
+            </m:den>
+          </m:f>
+          <m:r>
+            <w:rPr>
+              <w:rFonts w:ascii="Cambria Math" w:hAnsi="Cambria Math"/>
+              <w:lang w:bidi="fa-IR"/>
+            </w:rPr>
+            <m:t>.B</m:t>
+          </m:r>
+        </m:oMath>
+      </m:oMathPara>
+    </w:p>
+    <w:p>
+      <w:pPr>
+        <w:bidi/>
+        <w:ind w:firstLine="720"/>
+        <w:jc w:val="lowKashida"/>
+        <w:rPr>
+          <w:rtl/>
+          <w:lang w:bidi="fa-IR"/>
+        </w:rPr>
+      </w:pPr>
+      <w:r>
+        <w:rPr>
+          <w:rFonts w:hint="cs"/>
+          <w:rtl/>
+          <w:lang w:bidi="fa-IR"/>
+        </w:rPr>
+        <w:t xml:space="preserve">چنانچه برای یک جفت کلمه </w:t>
+      </w:r>
+      <m:oMath>
+        <m:sSub>
+          <m:sSubPr>
+            <m:ctrlPr>
+              <w:rPr>
+                <w:rFonts w:ascii="Cambria Math" w:hAnsi="Cambria Math"/>
+                <w:i/>
+                <w:lang w:bidi="fa-IR"/>
+              </w:rPr>
+            </m:ctrlPr>
+          </m:sSubPr>
+          <m:e>
+            <m:r>
+              <w:rPr>
+                <w:rFonts w:ascii="Cambria Math" w:hAnsi="Cambria Math"/>
+                <w:lang w:bidi="fa-IR"/>
+              </w:rPr>
+              <m:t>W</m:t>
+            </m:r>
+          </m:e>
+          <m:sub>
+            <m:r>
+              <w:rPr>
+                <w:rFonts w:ascii="Cambria Math" w:hAnsi="Cambria Math"/>
+                <w:lang w:bidi="fa-IR"/>
+              </w:rPr>
+              <m:t>i-1</m:t>
+            </m:r>
+          </m:sub>
+        </m:sSub>
+      </m:oMath>
+      <w:r>
+        <w:rPr>
+          <w:rFonts w:hint="cs"/>
+          <w:rtl/>
+          <w:lang w:bidi="fa-IR"/>
+        </w:rPr>
+        <w:t xml:space="preserve"> در زمان آموزش وجود داشته باشد، روابط فوق قابل استفاده است. در پیاده‌سازی من برای سرعت بیشتر مقادیر </w:t>
+      </w:r>
+      <w:r>
+        <w:rPr>
+          <w:lang w:bidi="fa-IR"/>
+        </w:rPr>
+        <w:t>B</w:t>
+      </w:r>
+      <w:r>
+        <w:rPr>
+          <w:rFonts w:hint="cs"/>
+          <w:rtl/>
+          <w:lang w:bidi="fa-IR"/>
+        </w:rPr>
+        <w:t xml:space="preserve"> به ازای کلمات موجود در لغت‌نامه یک بار محاسبه و نگهداری می‌شود. همچنین </w:t>
+      </w:r>
+      <w:r>
+        <w:rPr>
+          <w:rFonts w:hint="cs"/>
+          <w:rtl/>
+          <w:lang w:bidi="fa-IR"/>
+        </w:rPr>
+        <w:t xml:space="preserve">اگر یک کلمه یک بار و در انتهای یک مصرع آمده باشد </w:t>
+      </w:r>
+      <w:r>
+        <w:rPr>
+          <w:rFonts w:hint="cs"/>
+          <w:rtl/>
+          <w:lang w:bidi="fa-IR"/>
+        </w:rPr>
+        <w:t xml:space="preserve">دارای مقدار </w:t>
+      </w:r>
+      <w:r>
+        <w:rPr>
+          <w:lang w:bidi="fa-IR"/>
+        </w:rPr>
+        <w:t>B</w:t>
+      </w:r>
+      <w:r>
+        <w:rPr>
+          <w:rFonts w:hint="cs"/>
+          <w:rtl/>
+          <w:lang w:bidi="fa-IR"/>
+        </w:rPr>
+        <w:t xml:space="preserve">‌ برابر با صفر خواهد بود. در نتیجه مقدار </w:t>
+      </w:r>
+      <w:r>
+        <w:rPr>
+          <w:rFonts w:ascii="Times New Roman" w:hAnsi="Times New Roman" w:cs="Times New Roman"/>
+          <w:rtl/>
+          <w:lang w:bidi="fa-IR"/>
+        </w:rPr>
+        <w:t>α</w:t>
+      </w:r>
+      <w:r>
+        <w:rPr>
+          <w:rFonts w:hint="cs"/>
+          <w:rtl/>
+          <w:lang w:bidi="fa-IR"/>
+        </w:rPr>
+        <w:t xml:space="preserve"> هم برابر با صفر می‌شود. بدین ترتیب </w:t>
+      </w:r>
+      <w:r>
+        <w:rPr>
+          <w:rFonts w:hint="cs"/>
+          <w:rtl/>
+          <w:lang w:bidi="fa-IR"/>
+        </w:rPr>
+        <w:t xml:space="preserve">رابطه فوق امکان تولید احتمال صفر را خواهد داشت که این امر باعث مشکلاتی در قسمت‌های بعدی می‌شود. برای حل این مشکل من تمامی </w:t>
+      </w:r>
+      <w:r>
+        <w:rPr>
+          <w:lang w:bidi="fa-IR"/>
+        </w:rPr>
+        <w:t>B</w:t>
+      </w:r>
+      <w:r>
+        <w:rPr>
+          <w:rFonts w:hint="cs"/>
+          <w:rtl/>
+          <w:lang w:bidi="fa-IR"/>
+        </w:rPr>
+        <w:t>‌ هایی که برابر با صفر هستند را یک واحد افزایش دادم.</w:t>
+      </w:r>
+    </w:p>
+    <w:p>
+      <w:pPr>
+        <w:bidi/>
+        <w:jc w:val="lowKashida"/>
+        <w:rPr>
+          <w:rFonts w:hint="cs"/>
+          <w:rtl/>
+          <w:lang w:bidi="fa-IR"/>
+        </w:rPr>
+      </w:pPr>
+      <w:r>
+        <w:rPr>
+          <w:rFonts w:hint="cs"/>
+          <w:rtl/>
+          <w:lang w:bidi="fa-IR"/>
+        </w:rPr>
+        <w:t xml:space="preserve"> </w:t>
+      </w:r>
+      <w:r>
+        <w:rPr>
+          <w:rtl/>
+          <w:lang w:bidi="fa-IR"/>
+        </w:rPr>
+        <w:tab/>
+      </w:r>
+      <w:r>
+        <w:rPr>
+          <w:rFonts w:hint="cs"/>
+          <w:rtl/>
+          <w:lang w:bidi="fa-IR"/>
+        </w:rPr>
+        <w:t xml:space="preserve">مسئله دیگری که باید به آن پرداخت استفاده از رابطه نرمال‌سازی مذکور برای جفت‌هایی است که </w:t>
+      </w:r>
+      <m:oMath>
+        <m:sSub>
+          <m:sSubPr>
+            <m:ctrlPr>
+              <w:rPr>
+                <w:rFonts w:ascii="Cambria Math" w:hAnsi="Cambria Math"/>
+                <w:i/>
+                <w:lang w:bidi="fa-IR"/>
+              </w:rPr>
+            </m:ctrlPr>
+          </m:sSubPr>
+          <m:e>
+            <m:r>
+              <w:rPr>
+                <w:rFonts w:ascii="Cambria Math" w:hAnsi="Cambria Math"/>
+                <w:lang w:bidi="fa-IR"/>
+              </w:rPr>
+              <m:t>W</m:t>
+            </m:r>
+          </m:e>
+          <m:sub>
+            <m:r>
+              <w:rPr>
+                <w:rFonts w:ascii="Cambria Math" w:hAnsi="Cambria Math"/>
+                <w:lang w:bidi="fa-IR"/>
+              </w:rPr>
+              <m:t>i-1</m:t>
+            </m:r>
+          </m:sub>
+        </m:sSub>
+      </m:oMath>
+      <w:r>
+        <w:rPr>
+          <w:rFonts w:hint="cs"/>
+          <w:rtl/>
+          <w:lang w:bidi="fa-IR"/>
+        </w:rPr>
+        <w:t xml:space="preserve"> دیده نشده است. </w:t>
+      </w:r>
+      <w:r>
+        <w:rPr>
+          <w:rFonts w:hint="cs"/>
+          <w:rtl/>
+          <w:lang w:bidi="fa-IR"/>
+        </w:rPr>
+        <w:t xml:space="preserve">برای این حالت مقدار </w:t>
+      </w:r>
+      <w:r>
+        <w:rPr>
+          <w:lang w:bidi="fa-IR"/>
+        </w:rPr>
+        <w:t>B</w:t>
+      </w:r>
+      <w:r>
+        <w:rPr>
+          <w:rFonts w:hint="cs"/>
+          <w:rtl/>
+          <w:lang w:bidi="fa-IR"/>
+        </w:rPr>
+        <w:t xml:space="preserve">، </w:t>
+      </w:r>
+      <m:oMath>
+        <m:r>
+          <w:rPr>
+            <w:rFonts w:ascii="Cambria Math" w:hAnsi="Cambria Math"/>
+            <w:lang w:bidi="fa-IR"/>
+          </w:rPr>
+          <m:t>#</m:t>
+        </m:r>
+        <m:d>
+          <m:dPr>
+            <m:ctrlPr>
+              <w:rPr>
+                <w:rFonts w:ascii="Cambria Math" w:hAnsi="Cambria Math"/>
+                <w:i/>
+                <w:lang w:bidi="fa-IR"/>
+              </w:rPr>
+            </m:ctrlPr>
+          </m:dPr>
+          <m:e>
+            <m:sSub>
+              <m:sSubPr>
+                <m:ctrlPr>
+                  <w:rPr>
+                    <w:rFonts w:ascii="Cambria Math" w:hAnsi="Cambria Math"/>
+                    <w:i/>
+                    <w:lang w:bidi="fa-IR"/>
+                  </w:rPr>
+                </m:ctrlPr>
+              </m:sSubPr>
+              <m:e>
+                <m:r>
+                  <w:rPr>
+                    <w:rFonts w:ascii="Cambria Math" w:hAnsi="Cambria Math"/>
+                    <w:lang w:bidi="fa-IR"/>
+                  </w:rPr>
+                  <m:t>W</m:t>
+                </m:r>
+              </m:e>
+              <m:sub>
+                <m:r>
+                  <w:rPr>
+                    <w:rFonts w:ascii="Cambria Math" w:hAnsi="Cambria Math"/>
+                    <w:lang w:bidi="fa-IR"/>
+                  </w:rPr>
+                  <m:t>i-1</m:t>
+                </m:r>
+              </m:sub>
+            </m:sSub>
+          </m:e>
+        </m:d>
+      </m:oMath>
+      <w:r>
+        <w:rPr>
+          <w:rFonts w:hint="cs"/>
+          <w:rtl/>
+          <w:lang w:bidi="fa-IR"/>
+        </w:rPr>
+        <w:t xml:space="preserve"> و </w:t>
+      </w:r>
+      <m:oMath>
+        <m:r>
+          <w:rPr>
+            <w:rFonts w:ascii="Cambria Math" w:hAnsi="Cambria Math"/>
+            <w:lang w:bidi="fa-IR"/>
+          </w:rPr>
+          <m:t>#</m:t>
+        </m:r>
+        <m:d>
+          <m:dPr>
+            <m:ctrlPr>
+              <w:rPr>
+                <w:rFonts w:ascii="Cambria Math" w:hAnsi="Cambria Math"/>
+                <w:i/>
+                <w:lang w:bidi="fa-IR"/>
+              </w:rPr>
+            </m:ctrlPr>
+          </m:dPr>
+          <m:e>
+            <m:sSub>
+              <m:sSubPr>
+                <m:ctrlPr>
+                  <w:rPr>
+                    <w:rFonts w:ascii="Cambria Math" w:hAnsi="Cambria Math"/>
+                    <w:i/>
+                    <w:lang w:bidi="fa-IR"/>
+                  </w:rPr>
+                </m:ctrlPr>
+              </m:sSubPr>
+              <m:e>
+                <m:r>
+                  <w:rPr>
+                    <w:rFonts w:ascii="Cambria Math" w:hAnsi="Cambria Math"/>
+                    <w:lang w:bidi="fa-IR"/>
+                  </w:rPr>
+                  <m:t>W</m:t>
+                </m:r>
+              </m:e>
+              <m:sub>
+                <m:r>
+                  <w:rPr>
+                    <w:rFonts w:ascii="Cambria Math" w:hAnsi="Cambria Math"/>
+                    <w:lang w:bidi="fa-IR"/>
+                  </w:rPr>
+                  <m:t>i-1</m:t>
+                </m:r>
+              </m:sub>
+            </m:sSub>
+            <m:r>
+              <w:rPr>
+                <w:rFonts w:ascii="Cambria Math" w:hAnsi="Cambria Math"/>
+                <w:lang w:bidi="fa-IR"/>
+              </w:rPr>
+              <m:t xml:space="preserve">, </m:t>
+            </m:r>
+            <m:sSub>
+              <m:sSubPr>
+                <m:ctrlPr>
+                  <w:rPr>
+                    <w:rFonts w:ascii="Cambria Math" w:hAnsi="Cambria Math"/>
+                    <w:i/>
+                    <w:lang w:bidi="fa-IR"/>
+                  </w:rPr>
+                </m:ctrlPr>
+              </m:sSubPr>
+              <m:e>
+                <m:r>
+                  <w:rPr>
+                    <w:rFonts w:ascii="Cambria Math" w:hAnsi="Cambria Math"/>
+                    <w:lang w:bidi="fa-IR"/>
+                  </w:rPr>
+                  <m:t>W</m:t>
+                </m:r>
+              </m:e>
+              <m:sub>
+                <m:r>
+                  <w:rPr>
+                    <w:rFonts w:ascii="Cambria Math" w:hAnsi="Cambria Math"/>
+                    <w:lang w:bidi="fa-IR"/>
+                  </w:rPr>
+                  <m:t>i</m:t>
+                </m:r>
+              </m:sub>
+            </m:sSub>
+          </m:e>
+        </m:d>
+      </m:oMath>
+      <w:r>
+        <w:rPr>
+          <w:rFonts w:hint="cs"/>
+          <w:rtl/>
+          <w:lang w:bidi="fa-IR"/>
+        </w:rPr>
+        <w:t xml:space="preserve"> همگی برابر با صفر می‌شود. طبیعتا اولین جمله در رابطه نرمال‌سازی و </w:t>
+      </w:r>
+      <w:r>
+        <w:rPr>
+          <w:rFonts w:ascii="Times New Roman" w:hAnsi="Times New Roman" w:cs="Times New Roman"/>
+          <w:rtl/>
+          <w:lang w:bidi="fa-IR"/>
+        </w:rPr>
+        <w:t>α</w:t>
+      </w:r>
+      <w:r>
+        <w:rPr>
+          <w:rFonts w:hint="cs"/>
+          <w:rtl/>
+          <w:lang w:bidi="fa-IR"/>
+        </w:rPr>
+        <w:t xml:space="preserve"> دیگر قابل تعریف نیستند. برای این حالت بنا به سادگی نرمال‌سازی را به شکل زیر تعریف کرده‌ام:</w:t>
+      </w:r>
+    </w:p>
+    <w:p>
+      <w:pPr>
+        <w:bidi/>
+        <w:jc w:val="lowKashida"/>
+        <w:rPr>
+          <w:rFonts w:hint="cs"/>
+          <w:rtl/>
+          <w:lang w:bidi="fa-IR"/>
+        </w:rPr>
+      </w:pPr>
+      <m:oMathPara>
+        <m:oMath>
+          <m:r>
+            <w:rPr>
+              <w:rFonts w:ascii="Cambria Math" w:hAnsi="Cambria Math"/>
+              <w:lang w:bidi="fa-IR"/>
+            </w:rPr>
+            <m:t>P</m:t>
+          </m:r>
+          <m:d>
+            <m:dPr>
+              <m:ctrlPr>
+                <w:rPr>
+                  <w:rFonts w:ascii="Cambria Math" w:hAnsi="Cambria Math"/>
+                  <w:i/>
+                  <w:lang w:bidi="fa-IR"/>
+                </w:rPr>
+              </m:ctrlPr>
+            </m:dPr>
+            <m:e>
+              <m:sSub>
+                <m:sSubPr>
+                  <m:ctrlPr>
+                    <w:rPr>
+                      <w:rFonts w:ascii="Cambria Math" w:hAnsi="Cambria Math"/>
+                      <w:i/>
+                      <w:lang w:bidi="fa-IR"/>
+                    </w:rPr>
+                  </m:ctrlPr>
+                </m:sSubPr>
+                <m:e>
+                  <m:r>
+                    <w:rPr>
+                      <w:rFonts w:ascii="Cambria Math" w:hAnsi="Cambria Math"/>
+                      <w:lang w:bidi="fa-IR"/>
+                    </w:rPr>
+                    <m:t>W</m:t>
+                  </m:r>
+                </m:e>
+                <m:sub>
+                  <m:r>
+                    <w:rPr>
+                      <w:rFonts w:ascii="Cambria Math" w:hAnsi="Cambria Math"/>
+                      <w:lang w:bidi="fa-IR"/>
+                    </w:rPr>
+                    <m:t>i</m:t>
+                  </m:r>
+                </m:sub>
+              </m:sSub>
+              <m:r>
+                <w:rPr>
+                  <w:rFonts w:ascii="Cambria Math" w:hAnsi="Cambria Math"/>
+                  <w:lang w:bidi="fa-IR"/>
+                </w:rPr>
+                <m:t>|</m:t>
+              </m:r>
+              <m:sSub>
+                <m:sSubPr>
+                  <m:ctrlPr>
+                    <w:rPr>
+                      <w:rFonts w:ascii="Cambria Math" w:hAnsi="Cambria Math"/>
+                      <w:i/>
+                      <w:lang w:bidi="fa-IR"/>
+                    </w:rPr>
+                  </m:ctrlPr>
+                </m:sSubPr>
+                <m:e>
+                  <m:r>
+                    <w:rPr>
+                      <w:rFonts w:ascii="Cambria Math" w:hAnsi="Cambria Math"/>
+                      <w:lang w:bidi="fa-IR"/>
+                    </w:rPr>
+                    <m:t>W</m:t>
+                  </m:r>
+                </m:e>
+                <m:sub>
+                  <m:r>
+                    <w:rPr>
+                      <w:rFonts w:ascii="Cambria Math" w:hAnsi="Cambria Math"/>
+                      <w:lang w:bidi="fa-IR"/>
+                    </w:rPr>
+                    <m:t>i-1</m:t>
+                  </m:r>
+                </m:sub>
+              </m:sSub>
+            </m:e>
+          </m:d>
+          <m:r>
+            <w:rPr>
+              <w:rFonts w:ascii="Cambria Math" w:hAnsi="Cambria Math"/>
+              <w:lang w:bidi="fa-IR"/>
+            </w:rPr>
+            <m:t>=</m:t>
+          </m:r>
+          <m:sSub>
+            <m:sSubPr>
+              <m:ctrlPr>
+                <w:rPr>
+                  <w:rFonts w:ascii="Cambria Math" w:hAnsi="Cambria Math"/>
+                  <w:i/>
+                  <w:lang w:bidi="fa-IR"/>
+                </w:rPr>
+              </m:ctrlPr>
+            </m:sSubPr>
+            <m:e>
+              <m:r>
+                <w:rPr>
+                  <w:rFonts w:ascii="Cambria Math" w:hAnsi="Cambria Math"/>
+                  <w:lang w:bidi="fa-IR"/>
+                </w:rPr>
+                <m:t>P</m:t>
+              </m:r>
+            </m:e>
+            <m:sub>
+              <m:r>
+                <w:rPr>
+                  <w:rFonts w:ascii="Cambria Math" w:hAnsi="Cambria Math"/>
+                  <w:lang w:bidi="fa-IR"/>
+                </w:rPr>
+                <m:t>BG</m:t>
+              </m:r>
+            </m:sub>
+          </m:sSub>
+        </m:oMath>
+      </m:oMathPara>
+    </w:p>
+    <w:p>
+      <w:pPr>
+        <w:bidi/>
+        <w:rPr>
+          <w:rFonts w:hint="cs"/>
+          <w:rtl/>
+          <w:lang w:bidi="fa-IR"/>
+        </w:rPr>
+      </w:pPr>
+      <w:r>
+        <w:rPr>
+          <w:lang w:bidi="fa-IR"/>
+        </w:rPr>
+        <w:tab/>
+      </w:r>
+      <w:r>
+        <w:rPr>
+          <w:rFonts w:hint="cs"/>
+          <w:rtl/>
+          <w:lang w:bidi="fa-IR"/>
+        </w:rPr>
+        <w:t xml:space="preserve">احتمال </w:t>
+      </w:r>
+      <m:oMath>
+        <m:sSub>
+          <m:sSubPr>
+            <m:ctrlPr>
+              <w:rPr>
+                <w:rFonts w:ascii="Cambria Math" w:hAnsi="Cambria Math"/>
+                <w:i/>
+                <w:lang w:bidi="fa-IR"/>
+              </w:rPr>
+            </m:ctrlPr>
+          </m:sSubPr>
+          <m:e>
+            <m:r>
+              <w:rPr>
+                <w:rFonts w:ascii="Cambria Math" w:hAnsi="Cambria Math"/>
+                <w:lang w:bidi="fa-IR"/>
+              </w:rPr>
+              <m:t>P</m:t>
+            </m:r>
+          </m:e>
+          <m:sub>
+            <m:r>
+              <w:rPr>
+                <w:rFonts w:ascii="Cambria Math" w:hAnsi="Cambria Math"/>
+                <w:lang w:bidi="fa-IR"/>
+              </w:rPr>
+              <m:t>BG</m:t>
+            </m:r>
+          </m:sub>
+        </m:sSub>
+      </m:oMath>
+      <w:r>
+        <w:rPr>
+          <w:rFonts w:hint="cs"/>
+          <w:rtl/>
+          <w:lang w:bidi="fa-IR"/>
+        </w:rPr>
+        <w:t xml:space="preserve"> هم مطابق معمول برابر با </w:t>
+      </w:r>
+      <w:r>
+        <w:rPr>
+          <w:lang w:bidi="fa-IR"/>
+        </w:rPr>
+        <w:t>Unigram</w:t>
+      </w:r>
+      <w:r>
+        <w:rPr>
+          <w:rFonts w:hint="cs"/>
+          <w:rtl/>
+          <w:lang w:bidi="fa-IR"/>
+        </w:rPr>
+        <w:t xml:space="preserve"> کلمه </w:t>
+      </w:r>
+      <m:oMath>
+        <m:sSub>
+          <m:sSubPr>
+            <m:ctrlPr>
+              <w:rPr>
+                <w:rFonts w:ascii="Cambria Math" w:hAnsi="Cambria Math"/>
+                <w:i/>
+                <w:lang w:bidi="fa-IR"/>
+              </w:rPr>
+            </m:ctrlPr>
+          </m:sSubPr>
+          <m:e>
+            <m:r>
+              <w:rPr>
+                <w:rFonts w:ascii="Cambria Math" w:hAnsi="Cambria Math"/>
+                <w:lang w:bidi="fa-IR"/>
+              </w:rPr>
+              <m:t>W</m:t>
+            </m:r>
+          </m:e>
+          <m:sub>
+            <m:r>
+              <w:rPr>
+                <w:rFonts w:ascii="Cambria Math" w:hAnsi="Cambria Math"/>
+                <w:lang w:bidi="fa-IR"/>
+              </w:rPr>
+              <m:t>i</m:t>
+            </m:r>
+          </m:sub>
+        </m:sSub>
+      </m:oMath>
+      <w:r>
+        <w:rPr>
+          <w:lang w:bidi="fa-IR"/>
+        </w:rPr>
+        <w:t xml:space="preserve"> </w:t>
+      </w:r>
+      <w:r>
+        <w:rPr>
+          <w:rFonts w:hint="cs"/>
+          <w:rtl/>
+          <w:lang w:bidi="fa-IR"/>
+        </w:rPr>
+        <w:t>تعریف می‌شود.</w:t>
+      </w:r>
+    </w:p>
+    <w:p>
+      <w:pPr>
+        <w:bidi/>
+        <w:rPr>
+          <w:rtl/>
+          <w:lang w:bidi="fa-IR"/>
+        </w:rPr>
+      </w:pPr>
+      <m:oMathPara>
+        <m:oMath>
+          <m:sSub>
+            <m:sSubPr>
+              <m:ctrlPr>
+                <w:rPr>
+                  <w:rFonts w:ascii="Cambria Math" w:hAnsi="Cambria Math"/>
+                  <w:i/>
+                  <w:lang w:bidi="fa-IR"/>
+                </w:rPr>
+              </m:ctrlPr>
+            </m:sSubPr>
+            <m:e>
+              <m:r>
+                <w:rPr>
+                  <w:rFonts w:ascii="Cambria Math" w:hAnsi="Cambria Math"/>
+                  <w:lang w:bidi="fa-IR"/>
+                </w:rPr>
+                <m:t>P</m:t>
+              </m:r>
+            </m:e>
+            <m:sub>
+              <m:r>
+                <w:rPr>
+                  <w:rFonts w:ascii="Cambria Math" w:hAnsi="Cambria Math"/>
+                  <w:lang w:bidi="fa-IR"/>
+                </w:rPr>
+                <m:t>BG</m:t>
+              </m:r>
+            </m:sub>
+          </m:sSub>
+          <m:r>
+            <w:rPr>
+              <w:rFonts w:ascii="Cambria Math" w:hAnsi="Cambria Math"/>
+              <w:lang w:bidi="fa-IR"/>
+            </w:rPr>
+            <m:t>=P</m:t>
+          </m:r>
+          <m:d>
+            <m:dPr>
+              <m:ctrlPr>
+                <w:rPr>
+                  <w:rFonts w:ascii="Cambria Math" w:hAnsi="Cambria Math"/>
+                  <w:i/>
+                  <w:lang w:bidi="fa-IR"/>
+                </w:rPr>
+              </m:ctrlPr>
+            </m:dPr>
+            <m:e>
+              <m:sSub>
+                <m:sSubPr>
+                  <m:ctrlPr>
+                    <w:rPr>
+                      <w:rFonts w:ascii="Cambria Math" w:hAnsi="Cambria Math"/>
+                      <w:i/>
+                      <w:lang w:bidi="fa-IR"/>
+                    </w:rPr>
+                  </m:ctrlPr>
+                </m:sSubPr>
+                <m:e>
+                  <m:r>
+                    <w:rPr>
+                      <w:rFonts w:ascii="Cambria Math" w:hAnsi="Cambria Math"/>
+                      <w:lang w:bidi="fa-IR"/>
+                    </w:rPr>
+                    <m:t>W</m:t>
+                  </m:r>
+                </m:e>
+                <m:sub>
+                  <m:r>
+                    <w:rPr>
+                      <w:rFonts w:ascii="Cambria Math" w:hAnsi="Cambria Math"/>
+                      <w:lang w:bidi="fa-IR"/>
+                    </w:rPr>
+                    <m:t>i</m:t>
+                  </m:r>
+                </m:sub>
+              </m:sSub>
+            </m:e>
+          </m:d>
+        </m:oMath>
+      </m:oMathPara>
+    </w:p>
+    <w:p>
+      <w:pPr>
+        <w:bidi/>
+        <w:rPr>
+          <w:rFonts w:hint="cs"/>
+          <w:rtl/>
+          <w:lang w:bidi="fa-IR"/>
+        </w:rPr>
+      </w:pPr>
+      <w:r>
+        <w:rPr>
+          <w:rtl/>
+          <w:lang w:bidi="fa-IR"/>
+        </w:rPr>
+        <w:tab/>
+      </w:r>
+      <w:r>
+        <w:rPr>
+          <w:rFonts w:hint="cs"/>
+          <w:rtl/>
+          <w:lang w:bidi="fa-IR"/>
+        </w:rPr>
+        <w:t xml:space="preserve">حال نوبت </w:t>
+      </w:r>
+      <w:r>
+        <w:rPr>
+          <w:rFonts w:hint="cs"/>
+          <w:rtl/>
+          <w:lang w:bidi="fa-IR"/>
+        </w:rPr>
+        <w:t xml:space="preserve">به تعریف </w:t>
+      </w:r>
+      <w:r>
+        <w:rPr>
+          <w:lang w:bidi="fa-IR"/>
+        </w:rPr>
+        <w:t>Unigram</w:t>
+      </w:r>
+      <w:r>
+        <w:rPr>
+          <w:rFonts w:hint="cs"/>
+          <w:rtl/>
+          <w:lang w:bidi="fa-IR"/>
+        </w:rPr>
+        <w:t xml:space="preserve"> مطابق با نرمال‌سازی </w:t>
+      </w:r>
+      <w:r>
+        <w:rPr>
+          <w:lang w:bidi="fa-IR"/>
+        </w:rPr>
+        <w:t>Absolute Discounting</w:t>
+      </w:r>
+      <w:r>
+        <w:rPr>
+          <w:rFonts w:hint="cs"/>
+          <w:rtl/>
+          <w:lang w:bidi="fa-IR"/>
+        </w:rPr>
+        <w:t xml:space="preserve"> می‌رسد! برای </w:t>
+      </w:r>
+      <w:r>
+        <w:rPr>
+          <w:lang w:bidi="fa-IR"/>
+        </w:rPr>
+        <w:t>Unigram</w:t>
+      </w:r>
+      <w:r>
+        <w:rPr>
+          <w:rFonts w:hint="cs"/>
+          <w:rtl/>
+          <w:lang w:bidi="fa-IR"/>
+        </w:rPr>
+        <w:t xml:space="preserve"> احتمال </w:t>
+      </w:r>
+      <m:oMath>
+        <m:sSub>
+          <m:sSubPr>
+            <m:ctrlPr>
+              <w:rPr>
+                <w:rFonts w:ascii="Cambria Math" w:hAnsi="Cambria Math"/>
+                <w:i/>
+                <w:lang w:bidi="fa-IR"/>
+              </w:rPr>
+            </m:ctrlPr>
+          </m:sSubPr>
+          <m:e>
+            <m:r>
+              <w:rPr>
+                <w:rFonts w:ascii="Cambria Math" w:hAnsi="Cambria Math"/>
+                <w:lang w:bidi="fa-IR"/>
+              </w:rPr>
+              <m:t>P</m:t>
+            </m:r>
+          </m:e>
+          <m:sub>
+            <m:r>
+              <w:rPr>
+                <w:rFonts w:ascii="Cambria Math" w:hAnsi="Cambria Math"/>
+                <w:lang w:bidi="fa-IR"/>
+              </w:rPr>
+              <m:t>BG</m:t>
+            </m:r>
+          </m:sub>
+        </m:sSub>
+      </m:oMath>
+      <w:r>
+        <w:rPr>
+          <w:rFonts w:hint="cs"/>
+          <w:rtl/>
+          <w:lang w:bidi="fa-IR"/>
+        </w:rPr>
+        <w:t xml:space="preserve"> برابر با </w:t>
+      </w:r>
+      <w:r>
+        <w:rPr>
+          <w:lang w:bidi="fa-IR"/>
+        </w:rPr>
+        <w:t>Zerogram</w:t>
+      </w:r>
+      <w:r>
+        <w:rPr>
+          <w:rFonts w:hint="cs"/>
+          <w:rtl/>
+          <w:lang w:bidi="fa-IR"/>
+        </w:rPr>
+        <w:t xml:space="preserve"> می‌شود. یعنی:</w:t>
+      </w:r>
+    </w:p>
+    <w:p>
+      <w:pPr>
+        <w:bidi/>
+        <w:rPr>
+          <w:lang w:bidi="fa-IR"/>
+        </w:rPr>
+      </w:pPr>
+      <m:oMathPara>
+        <m:oMath>
+          <m:sSub>
+            <m:sSubPr>
+              <m:ctrlPr>
+                <w:rPr>
+                  <w:rFonts w:ascii="Cambria Math" w:hAnsi="Cambria Math"/>
+                  <w:i/>
+                  <w:lang w:bidi="fa-IR"/>
+                </w:rPr>
+              </m:ctrlPr>
+            </m:sSubPr>
+            <m:e>
+              <m:r>
+                <w:rPr>
+                  <w:rFonts w:ascii="Cambria Math" w:hAnsi="Cambria Math"/>
+                  <w:lang w:bidi="fa-IR"/>
+                </w:rPr>
+                <m:t>P</m:t>
+              </m:r>
+            </m:e>
+            <m:sub>
+              <m:r>
+                <w:rPr>
+                  <w:rFonts w:ascii="Cambria Math" w:hAnsi="Cambria Math"/>
+                  <w:lang w:bidi="fa-IR"/>
+                </w:rPr>
+                <m:t>BG</m:t>
+              </m:r>
+            </m:sub>
+          </m:sSub>
+          <m:r>
+            <w:rPr>
+              <w:rFonts w:ascii="Cambria Math" w:hAnsi="Cambria Math"/>
+              <w:lang w:bidi="fa-IR"/>
+            </w:rPr>
+            <m:t>=P</m:t>
+          </m:r>
+          <m:d>
+            <m:dPr>
+              <m:ctrlPr>
+                <w:rPr>
+                  <w:rFonts w:ascii="Cambria Math" w:hAnsi="Cambria Math"/>
+                  <w:i/>
+                  <w:lang w:bidi="fa-IR"/>
+                </w:rPr>
+              </m:ctrlPr>
+            </m:dPr>
+            <m:e>
+              <m:r>
+                <w:rPr>
+                  <w:rFonts w:ascii="Cambria Math" w:hAnsi="Cambria Math"/>
+                  <w:lang w:bidi="fa-IR"/>
+                </w:rPr>
+                <m:t xml:space="preserve"> </m:t>
+              </m:r>
+            </m:e>
+          </m:d>
+          <m:r>
+            <w:rPr>
+              <w:rFonts w:ascii="Cambria Math" w:hAnsi="Cambria Math"/>
+              <w:lang w:bidi="fa-IR"/>
+            </w:rPr>
+            <m:t>=</m:t>
+          </m:r>
+          <m:f>
+            <m:fPr>
+              <m:ctrlPr>
+                <w:rPr>
+                  <w:rFonts w:ascii="Cambria Math" w:hAnsi="Cambria Math"/>
+                  <w:i/>
+                  <w:lang w:bidi="fa-IR"/>
+                </w:rPr>
+              </m:ctrlPr>
+            </m:fPr>
+            <m:num>
+              <m:r>
+                <w:rPr>
+                  <w:rFonts w:ascii="Cambria Math" w:hAnsi="Cambria Math"/>
+                  <w:lang w:bidi="fa-IR"/>
+                </w:rPr>
+                <m:t>1</m:t>
+              </m:r>
+            </m:num>
+            <m:den>
+              <m:d>
+                <m:dPr>
+                  <m:begChr m:val="|"/>
+                  <m:endChr m:val="|"/>
+                  <m:ctrlPr>
+                    <w:rPr>
+                      <w:rFonts w:ascii="Cambria Math" w:hAnsi="Cambria Math"/>
+                      <w:i/>
+                      <w:lang w:bidi="fa-IR"/>
+                    </w:rPr>
+                  </m:ctrlPr>
+                </m:dPr>
+                <m:e>
+                  <m:r>
+                    <w:rPr>
+                      <w:rFonts w:ascii="Cambria Math" w:hAnsi="Cambria Math"/>
+                      <w:lang w:bidi="fa-IR"/>
+                    </w:rPr>
+                    <m:t>V</m:t>
+                  </m:r>
+                </m:e>
+              </m:d>
+            </m:den>
+          </m:f>
+        </m:oMath>
+      </m:oMathPara>
     </w:p>
     <w:p>
       <w:pPr>
         <w:bidi/>
         <w:jc w:val="both"/>
         <w:rPr>
-          <w:rFonts w:ascii="IRANSansX Bold" w:hAnsi="IRANSansX Bold" w:cs="IRANSansX Bold"/>
-          <w:color w:val="C45911" w:themeColor="accent2" w:themeShade="BF"/>
-          <w:sz w:val="32"/>
-          <w:szCs w:val="32"/>
+          <w:rFonts w:hint="cs"/>
           <w:rtl/>
           <w:lang w:bidi="fa-IR"/>
         </w:rPr>
       </w:pPr>
       <w:r>
         <w:rPr>
-          <w:rFonts w:ascii="IRANSansX Bold" w:hAnsi="IRANSansX Bold" w:cs="IRANSansX Bold" w:hint="cs"/>
-          <w:color w:val="C45911" w:themeColor="accent2" w:themeShade="BF"/>
-          <w:sz w:val="32"/>
-          <w:szCs w:val="32"/>
-          <w:rtl/>
-          <w:lang w:bidi="fa-IR"/>
-        </w:rPr>
-        <w:t>سوال ۱</w:t>
+          <w:rtl/>
+          <w:lang w:bidi="fa-IR"/>
+        </w:rPr>
+        <w:tab/>
+      </w:r>
+      <w:r>
+        <w:rPr>
+          <w:rFonts w:hint="cs"/>
+          <w:rtl/>
+          <w:lang w:bidi="fa-IR"/>
+        </w:rPr>
+        <w:t xml:space="preserve">در این رابطه </w:t>
+      </w:r>
+      <w:r>
+        <w:rPr>
+          <w:lang w:bidi="fa-IR"/>
+        </w:rPr>
+        <w:t>V</w:t>
+      </w:r>
+      <w:r>
+        <w:rPr>
+          <w:rFonts w:hint="cs"/>
+          <w:rtl/>
+          <w:lang w:bidi="fa-IR"/>
+        </w:rPr>
+        <w:t xml:space="preserve"> برابر با لغت‌نامه داده‌های آموزشی است.</w:t>
+      </w:r>
+      <w:r>
+        <w:rPr>
+          <w:rFonts w:hint="cs"/>
+          <w:rtl/>
+          <w:lang w:bidi="fa-IR"/>
+        </w:rPr>
+        <w:t xml:space="preserve"> از آنجایی که در </w:t>
+      </w:r>
+      <w:r>
+        <w:rPr>
+          <w:lang w:bidi="fa-IR"/>
+        </w:rPr>
+        <w:t>Unigram</w:t>
+      </w:r>
+      <w:r>
+        <w:rPr>
+          <w:rFonts w:hint="cs"/>
+          <w:rtl/>
+          <w:lang w:bidi="fa-IR"/>
+        </w:rPr>
+        <w:t xml:space="preserve">‌ کلمه </w:t>
+      </w:r>
+      <m:oMath>
+        <m:sSub>
+          <m:sSubPr>
+            <m:ctrlPr>
+              <w:rPr>
+                <w:rFonts w:ascii="Cambria Math" w:hAnsi="Cambria Math"/>
+                <w:i/>
+                <w:lang w:bidi="fa-IR"/>
+              </w:rPr>
+            </m:ctrlPr>
+          </m:sSubPr>
+          <m:e>
+            <m:r>
+              <w:rPr>
+                <w:rFonts w:ascii="Cambria Math" w:hAnsi="Cambria Math"/>
+                <w:lang w:bidi="fa-IR"/>
+              </w:rPr>
+              <m:t>W</m:t>
+            </m:r>
+          </m:e>
+          <m:sub>
+            <m:r>
+              <w:rPr>
+                <w:rFonts w:ascii="Cambria Math" w:hAnsi="Cambria Math"/>
+                <w:lang w:bidi="fa-IR"/>
+              </w:rPr>
+              <m:t>i-1</m:t>
+            </m:r>
+          </m:sub>
+        </m:sSub>
+      </m:oMath>
+      <w:r>
+        <w:rPr>
+          <w:rFonts w:hint="cs"/>
+          <w:rtl/>
+          <w:lang w:bidi="fa-IR"/>
+        </w:rPr>
+        <w:t xml:space="preserve"> تعریف نشده است، می‌توان فرض کرد که اندازه کل کلمات پیکره یعنی </w:t>
+      </w:r>
+      <w:r>
+        <w:rPr>
+          <w:lang w:bidi="fa-IR"/>
+        </w:rPr>
+        <w:t>N</w:t>
+      </w:r>
+      <w:r>
+        <w:rPr>
+          <w:rFonts w:hint="cs"/>
+          <w:rtl/>
+          <w:lang w:bidi="fa-IR"/>
+        </w:rPr>
+        <w:t xml:space="preserve"> را برای </w:t>
+      </w:r>
+      <m:oMath>
+        <m:r>
+          <w:rPr>
+            <w:rFonts w:ascii="Cambria Math" w:hAnsi="Cambria Math"/>
+            <w:lang w:bidi="fa-IR"/>
+          </w:rPr>
+          <m:t>#</m:t>
+        </m:r>
+        <m:d>
+          <m:dPr>
+            <m:ctrlPr>
+              <w:rPr>
+                <w:rFonts w:ascii="Cambria Math" w:hAnsi="Cambria Math"/>
+                <w:i/>
+                <w:lang w:bidi="fa-IR"/>
+              </w:rPr>
+            </m:ctrlPr>
+          </m:dPr>
+          <m:e>
+            <m:sSub>
+              <m:sSubPr>
+                <m:ctrlPr>
+                  <w:rPr>
+                    <w:rFonts w:ascii="Cambria Math" w:hAnsi="Cambria Math"/>
+                    <w:i/>
+                    <w:lang w:bidi="fa-IR"/>
+                  </w:rPr>
+                </m:ctrlPr>
+              </m:sSubPr>
+              <m:e>
+                <m:r>
+                  <w:rPr>
+                    <w:rFonts w:ascii="Cambria Math" w:hAnsi="Cambria Math"/>
+                    <w:lang w:bidi="fa-IR"/>
+                  </w:rPr>
+                  <m:t>W</m:t>
+                </m:r>
+              </m:e>
+              <m:sub>
+                <m:r>
+                  <w:rPr>
+                    <w:rFonts w:ascii="Cambria Math" w:hAnsi="Cambria Math"/>
+                    <w:lang w:bidi="fa-IR"/>
+                  </w:rPr>
+                  <m:t>i-1</m:t>
+                </m:r>
+              </m:sub>
+            </m:sSub>
+          </m:e>
+        </m:d>
+      </m:oMath>
+      <w:r>
+        <w:rPr>
+          <w:rFonts w:hint="cs"/>
+          <w:rtl/>
+          <w:lang w:bidi="fa-IR"/>
+        </w:rPr>
+        <w:t xml:space="preserve"> درنظر گرفت و </w:t>
+      </w:r>
+      <m:oMath>
+        <m:r>
+          <w:rPr>
+            <w:rFonts w:ascii="Cambria Math" w:hAnsi="Cambria Math"/>
+            <w:lang w:bidi="fa-IR"/>
+          </w:rPr>
+          <m:t>#</m:t>
+        </m:r>
+        <m:d>
+          <m:dPr>
+            <m:ctrlPr>
+              <w:rPr>
+                <w:rFonts w:ascii="Cambria Math" w:hAnsi="Cambria Math"/>
+                <w:i/>
+                <w:lang w:bidi="fa-IR"/>
+              </w:rPr>
+            </m:ctrlPr>
+          </m:dPr>
+          <m:e>
+            <m:sSub>
+              <m:sSubPr>
+                <m:ctrlPr>
+                  <w:rPr>
+                    <w:rFonts w:ascii="Cambria Math" w:hAnsi="Cambria Math"/>
+                    <w:i/>
+                    <w:lang w:bidi="fa-IR"/>
+                  </w:rPr>
+                </m:ctrlPr>
+              </m:sSubPr>
+              <m:e>
+                <m:r>
+                  <w:rPr>
+                    <w:rFonts w:ascii="Cambria Math" w:hAnsi="Cambria Math"/>
+                    <w:lang w:bidi="fa-IR"/>
+                  </w:rPr>
+                  <m:t>W</m:t>
+                </m:r>
+              </m:e>
+              <m:sub>
+                <m:r>
+                  <w:rPr>
+                    <w:rFonts w:ascii="Cambria Math" w:hAnsi="Cambria Math"/>
+                    <w:lang w:bidi="fa-IR"/>
+                  </w:rPr>
+                  <m:t>i-1</m:t>
+                </m:r>
+              </m:sub>
+            </m:sSub>
+            <m:r>
+              <w:rPr>
+                <w:rFonts w:ascii="Cambria Math" w:hAnsi="Cambria Math"/>
+                <w:lang w:bidi="fa-IR"/>
+              </w:rPr>
+              <m:t xml:space="preserve">, </m:t>
+            </m:r>
+            <m:sSub>
+              <m:sSubPr>
+                <m:ctrlPr>
+                  <w:rPr>
+                    <w:rFonts w:ascii="Cambria Math" w:hAnsi="Cambria Math"/>
+                    <w:i/>
+                    <w:lang w:bidi="fa-IR"/>
+                  </w:rPr>
+                </m:ctrlPr>
+              </m:sSubPr>
+              <m:e>
+                <m:r>
+                  <w:rPr>
+                    <w:rFonts w:ascii="Cambria Math" w:hAnsi="Cambria Math"/>
+                    <w:lang w:bidi="fa-IR"/>
+                  </w:rPr>
+                  <m:t>W</m:t>
+                </m:r>
+              </m:e>
+              <m:sub>
+                <m:r>
+                  <w:rPr>
+                    <w:rFonts w:ascii="Cambria Math" w:hAnsi="Cambria Math"/>
+                    <w:lang w:bidi="fa-IR"/>
+                  </w:rPr>
+                  <m:t>i</m:t>
+                </m:r>
+              </m:sub>
+            </m:sSub>
+          </m:e>
+        </m:d>
+      </m:oMath>
+      <w:r>
+        <w:rPr>
+          <w:rFonts w:hint="cs"/>
+          <w:rtl/>
+          <w:lang w:bidi="fa-IR"/>
+        </w:rPr>
+        <w:t xml:space="preserve"> را معادل </w:t>
+      </w:r>
+      <m:oMath>
+        <m:r>
+          <w:rPr>
+            <w:rFonts w:ascii="Cambria Math" w:hAnsi="Cambria Math"/>
+            <w:lang w:bidi="fa-IR"/>
+          </w:rPr>
+          <m:t>#</m:t>
+        </m:r>
+        <m:d>
+          <m:dPr>
+            <m:ctrlPr>
+              <w:rPr>
+                <w:rFonts w:ascii="Cambria Math" w:hAnsi="Cambria Math"/>
+                <w:i/>
+                <w:lang w:bidi="fa-IR"/>
+              </w:rPr>
+            </m:ctrlPr>
+          </m:dPr>
+          <m:e>
+            <m:sSub>
+              <m:sSubPr>
+                <m:ctrlPr>
+                  <w:rPr>
+                    <w:rFonts w:ascii="Cambria Math" w:hAnsi="Cambria Math"/>
+                    <w:i/>
+                    <w:lang w:bidi="fa-IR"/>
+                  </w:rPr>
+                </m:ctrlPr>
+              </m:sSubPr>
+              <m:e>
+                <m:r>
+                  <w:rPr>
+                    <w:rFonts w:ascii="Cambria Math" w:hAnsi="Cambria Math"/>
+                    <w:lang w:bidi="fa-IR"/>
+                  </w:rPr>
+                  <m:t>W</m:t>
+                </m:r>
+              </m:e>
+              <m:sub>
+                <m:r>
+                  <w:rPr>
+                    <w:rFonts w:ascii="Cambria Math" w:hAnsi="Cambria Math"/>
+                    <w:lang w:bidi="fa-IR"/>
+                  </w:rPr>
+                  <m:t>i</m:t>
+                </m:r>
+              </m:sub>
+            </m:sSub>
+          </m:e>
+        </m:d>
+      </m:oMath>
+      <w:r>
+        <w:rPr>
+          <w:lang w:bidi="fa-IR"/>
+        </w:rPr>
+        <w:t xml:space="preserve"> </w:t>
+      </w:r>
+      <w:r>
+        <w:rPr>
+          <w:rFonts w:hint="cs"/>
+          <w:rtl/>
+          <w:lang w:bidi="fa-IR"/>
+        </w:rPr>
+        <w:t>دانست.</w:t>
+      </w:r>
+      <w:r>
+        <w:rPr>
+          <w:rFonts w:hint="cs"/>
+          <w:rtl/>
+          <w:lang w:bidi="fa-IR"/>
+        </w:rPr>
+        <w:t xml:space="preserve"> با منطقی مشابه می‌توان اندازه لغت‌نامه را برای مقدار </w:t>
+      </w:r>
+      <w:r>
+        <w:rPr>
+          <w:lang w:bidi="fa-IR"/>
+        </w:rPr>
+        <w:t>B</w:t>
+      </w:r>
+      <w:r>
+        <w:rPr>
+          <w:rFonts w:hint="cs"/>
+          <w:rtl/>
+          <w:lang w:bidi="fa-IR"/>
+        </w:rPr>
+        <w:t xml:space="preserve"> تعیین کرد.</w:t>
+      </w:r>
+      <w:r>
+        <w:rPr>
+          <w:rFonts w:hint="cs"/>
+          <w:rtl/>
+          <w:lang w:bidi="fa-IR"/>
+        </w:rPr>
+        <w:t xml:space="preserve"> پس روابطی که برای </w:t>
+      </w:r>
+      <w:r>
+        <w:rPr>
+          <w:lang w:bidi="fa-IR"/>
+        </w:rPr>
+        <w:t>Bigram</w:t>
+      </w:r>
+      <w:r>
+        <w:rPr>
+          <w:rFonts w:hint="cs"/>
+          <w:rtl/>
+          <w:lang w:bidi="fa-IR"/>
+        </w:rPr>
+        <w:t xml:space="preserve"> داشتیم به این شکل تغییر می‌کند:</w:t>
       </w:r>
     </w:p>
     <w:p>
       <w:pPr>
         <w:bidi/>
-        <w:rPr>
-          <w:rFonts w:hint="cs"/>
-          <w:rtl/>
+        <w:jc w:val="both"/>
+        <w:rPr>
           <w:lang w:bidi="fa-IR"/>
         </w:rPr>
       </w:pPr>
-      <w:r>
-        <w:rPr>
-          <w:rtl/>
-          <w:lang w:bidi="fa-IR"/>
-        </w:rPr>
-        <w:t xml:space="preserve">الف) </w:t>
-      </w:r>
-      <w:r>
-        <w:rPr>
-          <w:rFonts w:hint="cs"/>
-          <w:rtl/>
-          <w:lang w:bidi="fa-IR"/>
-        </w:rPr>
-        <w:t>یک دو سه</w:t>
-      </w:r>
+      <m:oMathPara>
+        <m:oMath>
+          <m:r>
+            <w:rPr>
+              <w:rFonts w:ascii="Cambria Math" w:hAnsi="Cambria Math"/>
+              <w:lang w:bidi="fa-IR"/>
+            </w:rPr>
+            <m:t>α=</m:t>
+          </m:r>
+          <m:f>
+            <m:fPr>
+              <m:ctrlPr>
+                <w:rPr>
+                  <w:rFonts w:ascii="Cambria Math" w:hAnsi="Cambria Math"/>
+                  <w:i/>
+                  <w:lang w:bidi="fa-IR"/>
+                </w:rPr>
+              </m:ctrlPr>
+            </m:fPr>
+            <m:num>
+              <m:r>
+                <w:rPr>
+                  <w:rFonts w:ascii="Cambria Math" w:hAnsi="Cambria Math"/>
+                  <w:lang w:bidi="fa-IR"/>
+                </w:rPr>
+                <m:t>δ</m:t>
+              </m:r>
+            </m:num>
+            <m:den>
+              <m:r>
+                <w:rPr>
+                  <w:rFonts w:ascii="Cambria Math" w:hAnsi="Cambria Math"/>
+                  <w:lang w:bidi="fa-IR"/>
+                </w:rPr>
+                <m:t>#</m:t>
+              </m:r>
+              <m:d>
+                <m:dPr>
+                  <m:ctrlPr>
+                    <w:rPr>
+                      <w:rFonts w:ascii="Cambria Math" w:hAnsi="Cambria Math"/>
+                      <w:i/>
+                      <w:lang w:bidi="fa-IR"/>
+                    </w:rPr>
+                  </m:ctrlPr>
+                </m:dPr>
+                <m:e>
+                  <m:sSub>
+                    <m:sSubPr>
+                      <m:ctrlPr>
+                        <w:rPr>
+                          <w:rFonts w:ascii="Cambria Math" w:hAnsi="Cambria Math"/>
+                          <w:i/>
+                          <w:lang w:bidi="fa-IR"/>
+                        </w:rPr>
+                      </m:ctrlPr>
+                    </m:sSubPr>
+                    <m:e>
+                      <m:r>
+                        <w:rPr>
+                          <w:rFonts w:ascii="Cambria Math" w:hAnsi="Cambria Math"/>
+                          <w:lang w:bidi="fa-IR"/>
+                        </w:rPr>
+                        <m:t>W</m:t>
+                      </m:r>
+                    </m:e>
+                    <m:sub>
+                      <m:r>
+                        <w:rPr>
+                          <w:rFonts w:ascii="Cambria Math" w:hAnsi="Cambria Math"/>
+                          <w:lang w:bidi="fa-IR"/>
+                        </w:rPr>
+                        <m:t>i-1</m:t>
+                      </m:r>
+                    </m:sub>
+                  </m:sSub>
+                </m:e>
+              </m:d>
+            </m:den>
+          </m:f>
+          <m:r>
+            <w:rPr>
+              <w:rFonts w:ascii="Cambria Math" w:hAnsi="Cambria Math"/>
+              <w:lang w:bidi="fa-IR"/>
+            </w:rPr>
+            <m:t>.B</m:t>
+          </m:r>
+          <m:r>
+            <w:rPr>
+              <w:rFonts w:ascii="Cambria Math" w:hAnsi="Cambria Math"/>
+              <w:lang w:bidi="fa-IR"/>
+            </w:rPr>
+            <m:t>=</m:t>
+          </m:r>
+          <m:f>
+            <m:fPr>
+              <m:ctrlPr>
+                <w:rPr>
+                  <w:rFonts w:ascii="Cambria Math" w:hAnsi="Cambria Math"/>
+                  <w:i/>
+                  <w:lang w:bidi="fa-IR"/>
+                </w:rPr>
+              </m:ctrlPr>
+            </m:fPr>
+            <m:num>
+              <m:r>
+                <w:rPr>
+                  <w:rFonts w:ascii="Cambria Math" w:hAnsi="Cambria Math"/>
+                  <w:lang w:bidi="fa-IR"/>
+                </w:rPr>
+                <m:t>δ</m:t>
+              </m:r>
+            </m:num>
+            <m:den>
+              <m:r>
+                <w:rPr>
+                  <w:rFonts w:ascii="Cambria Math" w:hAnsi="Cambria Math"/>
+                  <w:lang w:bidi="fa-IR"/>
+                </w:rPr>
+                <m:t>N</m:t>
+              </m:r>
+            </m:den>
+          </m:f>
+          <m:r>
+            <w:rPr>
+              <w:rFonts w:ascii="Cambria Math" w:hAnsi="Cambria Math"/>
+              <w:lang w:bidi="fa-IR"/>
+            </w:rPr>
+            <m:t>.</m:t>
+          </m:r>
+          <m:d>
+            <m:dPr>
+              <m:begChr m:val="|"/>
+              <m:endChr m:val="|"/>
+              <m:ctrlPr>
+                <w:rPr>
+                  <w:rFonts w:ascii="Cambria Math" w:hAnsi="Cambria Math"/>
+                  <w:i/>
+                  <w:lang w:bidi="fa-IR"/>
+                </w:rPr>
+              </m:ctrlPr>
+            </m:dPr>
+            <m:e>
+              <m:r>
+                <w:rPr>
+                  <w:rFonts w:ascii="Cambria Math" w:hAnsi="Cambria Math"/>
+                  <w:lang w:bidi="fa-IR"/>
+                </w:rPr>
+                <m:t>V</m:t>
+              </m:r>
+            </m:e>
+          </m:d>
+        </m:oMath>
+      </m:oMathPara>
+    </w:p>
+    <w:p>
+      <w:pPr>
+        <w:bidi/>
+        <w:jc w:val="lowKashida"/>
+        <w:rPr>
+          <w:lang w:bidi="fa-IR"/>
+        </w:rPr>
+      </w:pPr>
+      <m:oMathPara>
+        <m:oMath>
+          <m:f>
+            <m:fPr>
+              <m:ctrlPr>
+                <w:rPr>
+                  <w:rFonts w:ascii="Cambria Math" w:hAnsi="Cambria Math"/>
+                  <w:i/>
+                  <w:lang w:bidi="fa-IR"/>
+                </w:rPr>
+              </m:ctrlPr>
+            </m:fPr>
+            <m:num>
+              <m:func>
+                <m:funcPr>
+                  <m:ctrlPr>
+                    <w:rPr>
+                      <w:rFonts w:ascii="Cambria Math" w:hAnsi="Cambria Math"/>
+                      <w:i/>
+                      <w:lang w:bidi="fa-IR"/>
+                    </w:rPr>
+                  </m:ctrlPr>
+                </m:funcPr>
+                <m:fName>
+                  <m:r>
+                    <m:rPr>
+                      <m:sty m:val="p"/>
+                    </m:rPr>
+                    <w:rPr>
+                      <w:rFonts w:ascii="Cambria Math" w:hAnsi="Cambria Math"/>
+                      <w:lang w:bidi="fa-IR"/>
+                    </w:rPr>
+                    <m:t>max</m:t>
+                  </m:r>
+                </m:fName>
+                <m:e>
+                  <m:d>
+                    <m:dPr>
+                      <m:ctrlPr>
+                        <w:rPr>
+                          <w:rFonts w:ascii="Cambria Math" w:hAnsi="Cambria Math"/>
+                          <w:i/>
+                          <w:lang w:bidi="fa-IR"/>
+                        </w:rPr>
+                      </m:ctrlPr>
+                    </m:dPr>
+                    <m:e>
+                      <m:r>
+                        <w:rPr>
+                          <w:rFonts w:ascii="Cambria Math" w:hAnsi="Cambria Math"/>
+                          <w:lang w:bidi="fa-IR"/>
+                        </w:rPr>
+                        <m:t>#</m:t>
+                      </m:r>
+                      <m:d>
+                        <m:dPr>
+                          <m:ctrlPr>
+                            <w:rPr>
+                              <w:rFonts w:ascii="Cambria Math" w:hAnsi="Cambria Math"/>
+                              <w:i/>
+                              <w:lang w:bidi="fa-IR"/>
+                            </w:rPr>
+                          </m:ctrlPr>
+                        </m:dPr>
+                        <m:e>
+                          <m:sSub>
+                            <m:sSubPr>
+                              <m:ctrlPr>
+                                <w:rPr>
+                                  <w:rFonts w:ascii="Cambria Math" w:hAnsi="Cambria Math"/>
+                                  <w:i/>
+                                  <w:lang w:bidi="fa-IR"/>
+                                </w:rPr>
+                              </m:ctrlPr>
+                            </m:sSubPr>
+                            <m:e>
+                              <m:r>
+                                <w:rPr>
+                                  <w:rFonts w:ascii="Cambria Math" w:hAnsi="Cambria Math"/>
+                                  <w:lang w:bidi="fa-IR"/>
+                                </w:rPr>
+                                <m:t>W</m:t>
+                              </m:r>
+                            </m:e>
+                            <m:sub>
+                              <m:r>
+                                <w:rPr>
+                                  <w:rFonts w:ascii="Cambria Math" w:hAnsi="Cambria Math"/>
+                                  <w:lang w:bidi="fa-IR"/>
+                                </w:rPr>
+                                <m:t>i-1</m:t>
+                              </m:r>
+                            </m:sub>
+                          </m:sSub>
+                          <m:r>
+                            <w:rPr>
+                              <w:rFonts w:ascii="Cambria Math" w:hAnsi="Cambria Math"/>
+                              <w:lang w:bidi="fa-IR"/>
+                            </w:rPr>
+                            <m:t xml:space="preserve">, </m:t>
+                          </m:r>
+                          <m:sSub>
+                            <m:sSubPr>
+                              <m:ctrlPr>
+                                <w:rPr>
+                                  <w:rFonts w:ascii="Cambria Math" w:hAnsi="Cambria Math"/>
+                                  <w:i/>
+                                  <w:lang w:bidi="fa-IR"/>
+                                </w:rPr>
+                              </m:ctrlPr>
+                            </m:sSubPr>
+                            <m:e>
+                              <m:r>
+                                <w:rPr>
+                                  <w:rFonts w:ascii="Cambria Math" w:hAnsi="Cambria Math"/>
+                                  <w:lang w:bidi="fa-IR"/>
+                                </w:rPr>
+                                <m:t>W</m:t>
+                              </m:r>
+                            </m:e>
+                            <m:sub>
+                              <m:r>
+                                <w:rPr>
+                                  <w:rFonts w:ascii="Cambria Math" w:hAnsi="Cambria Math"/>
+                                  <w:lang w:bidi="fa-IR"/>
+                                </w:rPr>
+                                <m:t>i</m:t>
+                              </m:r>
+                            </m:sub>
+                          </m:sSub>
+                        </m:e>
+                      </m:d>
+                      <m:r>
+                        <w:rPr>
+                          <w:rFonts w:ascii="Cambria Math" w:hAnsi="Cambria Math"/>
+                          <w:lang w:bidi="fa-IR"/>
+                        </w:rPr>
+                        <m:t>-δ, 0</m:t>
+                      </m:r>
+                    </m:e>
+                  </m:d>
+                </m:e>
+              </m:func>
+            </m:num>
+            <m:den>
+              <m:r>
+                <w:rPr>
+                  <w:rFonts w:ascii="Cambria Math" w:hAnsi="Cambria Math"/>
+                  <w:lang w:bidi="fa-IR"/>
+                </w:rPr>
+                <m:t>#</m:t>
+              </m:r>
+              <m:d>
+                <m:dPr>
+                  <m:ctrlPr>
+                    <w:rPr>
+                      <w:rFonts w:ascii="Cambria Math" w:hAnsi="Cambria Math"/>
+                      <w:i/>
+                      <w:lang w:bidi="fa-IR"/>
+                    </w:rPr>
+                  </m:ctrlPr>
+                </m:dPr>
+                <m:e>
+                  <m:sSub>
+                    <m:sSubPr>
+                      <m:ctrlPr>
+                        <w:rPr>
+                          <w:rFonts w:ascii="Cambria Math" w:hAnsi="Cambria Math"/>
+                          <w:i/>
+                          <w:lang w:bidi="fa-IR"/>
+                        </w:rPr>
+                      </m:ctrlPr>
+                    </m:sSubPr>
+                    <m:e>
+                      <m:r>
+                        <w:rPr>
+                          <w:rFonts w:ascii="Cambria Math" w:hAnsi="Cambria Math"/>
+                          <w:lang w:bidi="fa-IR"/>
+                        </w:rPr>
+                        <m:t>W</m:t>
+                      </m:r>
+                    </m:e>
+                    <m:sub>
+                      <m:r>
+                        <w:rPr>
+                          <w:rFonts w:ascii="Cambria Math" w:hAnsi="Cambria Math"/>
+                          <w:lang w:bidi="fa-IR"/>
+                        </w:rPr>
+                        <m:t>i-1</m:t>
+                      </m:r>
+                    </m:sub>
+                  </m:sSub>
+                </m:e>
+              </m:d>
+            </m:den>
+          </m:f>
+          <m:r>
+            <w:rPr>
+              <w:rFonts w:ascii="Cambria Math" w:hAnsi="Cambria Math"/>
+              <w:lang w:bidi="fa-IR"/>
+            </w:rPr>
+            <m:t>+α.</m:t>
+          </m:r>
+          <m:sSub>
+            <m:sSubPr>
+              <m:ctrlPr>
+                <w:rPr>
+                  <w:rFonts w:ascii="Cambria Math" w:hAnsi="Cambria Math"/>
+                  <w:i/>
+                  <w:lang w:bidi="fa-IR"/>
+                </w:rPr>
+              </m:ctrlPr>
+            </m:sSubPr>
+            <m:e>
+              <m:r>
+                <w:rPr>
+                  <w:rFonts w:ascii="Cambria Math" w:hAnsi="Cambria Math"/>
+                  <w:lang w:bidi="fa-IR"/>
+                </w:rPr>
+                <m:t>P</m:t>
+              </m:r>
+            </m:e>
+            <m:sub>
+              <m:r>
+                <w:rPr>
+                  <w:rFonts w:ascii="Cambria Math" w:hAnsi="Cambria Math"/>
+                  <w:lang w:bidi="fa-IR"/>
+                </w:rPr>
+                <m:t>BG</m:t>
+              </m:r>
+            </m:sub>
+          </m:sSub>
+          <m:r>
+            <w:rPr>
+              <w:rFonts w:ascii="Cambria Math" w:hAnsi="Cambria Math"/>
+              <w:lang w:bidi="fa-IR"/>
+            </w:rPr>
+            <m:t>=</m:t>
+          </m:r>
+          <m:f>
+            <m:fPr>
+              <m:ctrlPr>
+                <w:rPr>
+                  <w:rFonts w:ascii="Cambria Math" w:hAnsi="Cambria Math"/>
+                  <w:i/>
+                  <w:lang w:bidi="fa-IR"/>
+                </w:rPr>
+              </m:ctrlPr>
+            </m:fPr>
+            <m:num>
+              <m:func>
+                <m:funcPr>
+                  <m:ctrlPr>
+                    <w:rPr>
+                      <w:rFonts w:ascii="Cambria Math" w:hAnsi="Cambria Math"/>
+                      <w:i/>
+                      <w:lang w:bidi="fa-IR"/>
+                    </w:rPr>
+                  </m:ctrlPr>
+                </m:funcPr>
+                <m:fName>
+                  <m:r>
+                    <m:rPr>
+                      <m:sty m:val="p"/>
+                    </m:rPr>
+                    <w:rPr>
+                      <w:rFonts w:ascii="Cambria Math" w:hAnsi="Cambria Math"/>
+                      <w:lang w:bidi="fa-IR"/>
+                    </w:rPr>
+                    <m:t>max</m:t>
+                  </m:r>
+                </m:fName>
+                <m:e>
+                  <m:d>
+                    <m:dPr>
+                      <m:ctrlPr>
+                        <w:rPr>
+                          <w:rFonts w:ascii="Cambria Math" w:hAnsi="Cambria Math"/>
+                          <w:i/>
+                          <w:lang w:bidi="fa-IR"/>
+                        </w:rPr>
+                      </m:ctrlPr>
+                    </m:dPr>
+                    <m:e>
+                      <m:r>
+                        <w:rPr>
+                          <w:rFonts w:ascii="Cambria Math" w:hAnsi="Cambria Math"/>
+                          <w:lang w:bidi="fa-IR"/>
+                        </w:rPr>
+                        <m:t>#</m:t>
+                      </m:r>
+                      <m:d>
+                        <m:dPr>
+                          <m:ctrlPr>
+                            <w:rPr>
+                              <w:rFonts w:ascii="Cambria Math" w:hAnsi="Cambria Math"/>
+                              <w:i/>
+                              <w:lang w:bidi="fa-IR"/>
+                            </w:rPr>
+                          </m:ctrlPr>
+                        </m:dPr>
+                        <m:e>
+                          <m:sSub>
+                            <m:sSubPr>
+                              <m:ctrlPr>
+                                <w:rPr>
+                                  <w:rFonts w:ascii="Cambria Math" w:hAnsi="Cambria Math"/>
+                                  <w:i/>
+                                  <w:lang w:bidi="fa-IR"/>
+                                </w:rPr>
+                              </m:ctrlPr>
+                            </m:sSubPr>
+                            <m:e>
+                              <m:r>
+                                <w:rPr>
+                                  <w:rFonts w:ascii="Cambria Math" w:hAnsi="Cambria Math"/>
+                                  <w:lang w:bidi="fa-IR"/>
+                                </w:rPr>
+                                <m:t>W</m:t>
+                              </m:r>
+                            </m:e>
+                            <m:sub>
+                              <m:r>
+                                <w:rPr>
+                                  <w:rFonts w:ascii="Cambria Math" w:hAnsi="Cambria Math"/>
+                                  <w:lang w:bidi="fa-IR"/>
+                                </w:rPr>
+                                <m:t>i</m:t>
+                              </m:r>
+                            </m:sub>
+                          </m:sSub>
+                        </m:e>
+                      </m:d>
+                      <m:r>
+                        <w:rPr>
+                          <w:rFonts w:ascii="Cambria Math" w:hAnsi="Cambria Math"/>
+                          <w:lang w:bidi="fa-IR"/>
+                        </w:rPr>
+                        <m:t>-δ, 0</m:t>
+                      </m:r>
+                    </m:e>
+                  </m:d>
+                </m:e>
+              </m:func>
+            </m:num>
+            <m:den>
+              <m:r>
+                <w:rPr>
+                  <w:rFonts w:ascii="Cambria Math" w:hAnsi="Cambria Math"/>
+                  <w:lang w:bidi="fa-IR"/>
+                </w:rPr>
+                <m:t>N</m:t>
+              </m:r>
+            </m:den>
+          </m:f>
+          <m:r>
+            <w:rPr>
+              <w:rFonts w:ascii="Cambria Math" w:hAnsi="Cambria Math"/>
+              <w:lang w:bidi="fa-IR"/>
+            </w:rPr>
+            <m:t>+</m:t>
+          </m:r>
+          <m:f>
+            <m:fPr>
+              <m:ctrlPr>
+                <w:rPr>
+                  <w:rFonts w:ascii="Cambria Math" w:hAnsi="Cambria Math"/>
+                  <w:i/>
+                  <w:lang w:bidi="fa-IR"/>
+                </w:rPr>
+              </m:ctrlPr>
+            </m:fPr>
+            <m:num>
+              <m:r>
+                <w:rPr>
+                  <w:rFonts w:ascii="Cambria Math" w:hAnsi="Cambria Math"/>
+                  <w:lang w:bidi="fa-IR"/>
+                </w:rPr>
+                <m:t>δ</m:t>
+              </m:r>
+            </m:num>
+            <m:den>
+              <m:r>
+                <w:rPr>
+                  <w:rFonts w:ascii="Cambria Math" w:hAnsi="Cambria Math"/>
+                  <w:lang w:bidi="fa-IR"/>
+                </w:rPr>
+                <m:t>N</m:t>
+              </m:r>
+            </m:den>
+          </m:f>
+          <m:r>
+            <w:rPr>
+              <w:rFonts w:ascii="Cambria Math" w:hAnsi="Cambria Math"/>
+              <w:lang w:bidi="fa-IR"/>
+            </w:rPr>
+            <m:t>.</m:t>
+          </m:r>
+          <m:d>
+            <m:dPr>
+              <m:begChr m:val="|"/>
+              <m:endChr m:val="|"/>
+              <m:ctrlPr>
+                <w:rPr>
+                  <w:rFonts w:ascii="Cambria Math" w:hAnsi="Cambria Math"/>
+                  <w:i/>
+                  <w:lang w:bidi="fa-IR"/>
+                </w:rPr>
+              </m:ctrlPr>
+            </m:dPr>
+            <m:e>
+              <m:r>
+                <w:rPr>
+                  <w:rFonts w:ascii="Cambria Math" w:hAnsi="Cambria Math"/>
+                  <w:lang w:bidi="fa-IR"/>
+                </w:rPr>
+                <m:t>V</m:t>
+              </m:r>
+            </m:e>
+          </m:d>
+          <m:r>
+            <w:rPr>
+              <w:rFonts w:ascii="Cambria Math" w:hAnsi="Cambria Math"/>
+              <w:lang w:bidi="fa-IR"/>
+            </w:rPr>
+            <m:t>.</m:t>
+          </m:r>
+          <m:f>
+            <m:fPr>
+              <m:ctrlPr>
+                <w:rPr>
+                  <w:rFonts w:ascii="Cambria Math" w:hAnsi="Cambria Math"/>
+                  <w:i/>
+                  <w:lang w:bidi="fa-IR"/>
+                </w:rPr>
+              </m:ctrlPr>
+            </m:fPr>
+            <m:num>
+              <m:r>
+                <w:rPr>
+                  <w:rFonts w:ascii="Cambria Math" w:hAnsi="Cambria Math"/>
+                  <w:lang w:bidi="fa-IR"/>
+                </w:rPr>
+                <m:t>1</m:t>
+              </m:r>
+            </m:num>
+            <m:den>
+              <m:d>
+                <m:dPr>
+                  <m:begChr m:val="|"/>
+                  <m:endChr m:val="|"/>
+                  <m:ctrlPr>
+                    <w:rPr>
+                      <w:rFonts w:ascii="Cambria Math" w:hAnsi="Cambria Math"/>
+                      <w:i/>
+                      <w:lang w:bidi="fa-IR"/>
+                    </w:rPr>
+                  </m:ctrlPr>
+                </m:dPr>
+                <m:e>
+                  <m:r>
+                    <w:rPr>
+                      <w:rFonts w:ascii="Cambria Math" w:hAnsi="Cambria Math"/>
+                      <w:lang w:bidi="fa-IR"/>
+                    </w:rPr>
+                    <m:t>V</m:t>
+                  </m:r>
+                </m:e>
+              </m:d>
+            </m:den>
+          </m:f>
+          <m:r>
+            <w:rPr>
+              <w:rFonts w:ascii="Cambria Math" w:hAnsi="Cambria Math"/>
+              <w:lang w:bidi="fa-IR"/>
+            </w:rPr>
+            <m:t>=</m:t>
+          </m:r>
+          <m:f>
+            <m:fPr>
+              <m:ctrlPr>
+                <w:rPr>
+                  <w:rFonts w:ascii="Cambria Math" w:hAnsi="Cambria Math"/>
+                  <w:i/>
+                  <w:lang w:bidi="fa-IR"/>
+                </w:rPr>
+              </m:ctrlPr>
+            </m:fPr>
+            <m:num>
+              <m:func>
+                <m:funcPr>
+                  <m:ctrlPr>
+                    <w:rPr>
+                      <w:rFonts w:ascii="Cambria Math" w:hAnsi="Cambria Math"/>
+                      <w:i/>
+                      <w:lang w:bidi="fa-IR"/>
+                    </w:rPr>
+                  </m:ctrlPr>
+                </m:funcPr>
+                <m:fName>
+                  <m:r>
+                    <m:rPr>
+                      <m:sty m:val="p"/>
+                    </m:rPr>
+                    <w:rPr>
+                      <w:rFonts w:ascii="Cambria Math" w:hAnsi="Cambria Math"/>
+                      <w:lang w:bidi="fa-IR"/>
+                    </w:rPr>
+                    <m:t>max</m:t>
+                  </m:r>
+                </m:fName>
+                <m:e>
+                  <m:d>
+                    <m:dPr>
+                      <m:ctrlPr>
+                        <w:rPr>
+                          <w:rFonts w:ascii="Cambria Math" w:hAnsi="Cambria Math"/>
+                          <w:i/>
+                          <w:lang w:bidi="fa-IR"/>
+                        </w:rPr>
+                      </m:ctrlPr>
+                    </m:dPr>
+                    <m:e>
+                      <m:r>
+                        <w:rPr>
+                          <w:rFonts w:ascii="Cambria Math" w:hAnsi="Cambria Math"/>
+                          <w:lang w:bidi="fa-IR"/>
+                        </w:rPr>
+                        <m:t>#</m:t>
+                      </m:r>
+                      <m:d>
+                        <m:dPr>
+                          <m:ctrlPr>
+                            <w:rPr>
+                              <w:rFonts w:ascii="Cambria Math" w:hAnsi="Cambria Math"/>
+                              <w:i/>
+                              <w:lang w:bidi="fa-IR"/>
+                            </w:rPr>
+                          </m:ctrlPr>
+                        </m:dPr>
+                        <m:e>
+                          <m:sSub>
+                            <m:sSubPr>
+                              <m:ctrlPr>
+                                <w:rPr>
+                                  <w:rFonts w:ascii="Cambria Math" w:hAnsi="Cambria Math"/>
+                                  <w:i/>
+                                  <w:lang w:bidi="fa-IR"/>
+                                </w:rPr>
+                              </m:ctrlPr>
+                            </m:sSubPr>
+                            <m:e>
+                              <m:r>
+                                <w:rPr>
+                                  <w:rFonts w:ascii="Cambria Math" w:hAnsi="Cambria Math"/>
+                                  <w:lang w:bidi="fa-IR"/>
+                                </w:rPr>
+                                <m:t>W</m:t>
+                              </m:r>
+                            </m:e>
+                            <m:sub>
+                              <m:r>
+                                <w:rPr>
+                                  <w:rFonts w:ascii="Cambria Math" w:hAnsi="Cambria Math"/>
+                                  <w:lang w:bidi="fa-IR"/>
+                                </w:rPr>
+                                <m:t>i</m:t>
+                              </m:r>
+                            </m:sub>
+                          </m:sSub>
+                        </m:e>
+                      </m:d>
+                      <m:r>
+                        <w:rPr>
+                          <w:rFonts w:ascii="Cambria Math" w:hAnsi="Cambria Math"/>
+                          <w:lang w:bidi="fa-IR"/>
+                        </w:rPr>
+                        <m:t>-δ, 0</m:t>
+                      </m:r>
+                    </m:e>
+                  </m:d>
+                </m:e>
+              </m:func>
+              <m:r>
+                <w:rPr>
+                  <w:rFonts w:ascii="Cambria Math" w:hAnsi="Cambria Math"/>
+                  <w:lang w:bidi="fa-IR"/>
+                </w:rPr>
+                <m:t>+δ</m:t>
+              </m:r>
+            </m:num>
+            <m:den>
+              <m:r>
+                <w:rPr>
+                  <w:rFonts w:ascii="Cambria Math" w:hAnsi="Cambria Math"/>
+                  <w:lang w:bidi="fa-IR"/>
+                </w:rPr>
+                <m:t>N</m:t>
+              </m:r>
+            </m:den>
+          </m:f>
+        </m:oMath>
+      </m:oMathPara>
+    </w:p>
+    <w:p>
+      <w:pPr>
+        <w:bidi/>
+        <w:jc w:val="lowKashida"/>
+        <w:rPr>
+          <w:rFonts w:hint="cs"/>
+          <w:rtl/>
+          <w:lang w:bidi="fa-IR"/>
+        </w:rPr>
+      </w:pPr>
+      <w:r>
+        <w:rPr>
+          <w:rtl/>
+          <w:lang w:bidi="fa-IR"/>
+        </w:rPr>
+        <w:tab/>
+      </w:r>
+      <w:r>
+        <w:rPr>
+          <w:rFonts w:hint="cs"/>
+          <w:rtl/>
+          <w:lang w:bidi="fa-IR"/>
+        </w:rPr>
+        <w:t>نهایتا برای یک احتمال یک کلمه خواهیم داشت:</w:t>
+      </w:r>
+    </w:p>
+    <w:p>
+      <w:pPr>
+        <w:bidi/>
+        <w:jc w:val="lowKashida"/>
+        <w:rPr>
+          <w:rFonts w:hint="cs"/>
+          <w:rtl/>
+          <w:lang w:bidi="fa-IR"/>
+        </w:rPr>
+      </w:pPr>
+      <m:oMathPara>
+        <m:oMath>
+          <m:r>
+            <w:rPr>
+              <w:rFonts w:ascii="Cambria Math" w:hAnsi="Cambria Math"/>
+              <w:lang w:bidi="fa-IR"/>
+            </w:rPr>
+            <m:t>P</m:t>
+          </m:r>
+          <m:d>
+            <m:dPr>
+              <m:ctrlPr>
+                <w:rPr>
+                  <w:rFonts w:ascii="Cambria Math" w:hAnsi="Cambria Math"/>
+                  <w:i/>
+                  <w:lang w:bidi="fa-IR"/>
+                </w:rPr>
+              </m:ctrlPr>
+            </m:dPr>
+            <m:e>
+              <m:sSub>
+                <m:sSubPr>
+                  <m:ctrlPr>
+                    <w:rPr>
+                      <w:rFonts w:ascii="Cambria Math" w:hAnsi="Cambria Math"/>
+                      <w:i/>
+                      <w:lang w:bidi="fa-IR"/>
+                    </w:rPr>
+                  </m:ctrlPr>
+                </m:sSubPr>
+                <m:e>
+                  <m:r>
+                    <w:rPr>
+                      <w:rFonts w:ascii="Cambria Math" w:hAnsi="Cambria Math"/>
+                      <w:lang w:bidi="fa-IR"/>
+                    </w:rPr>
+                    <m:t>W</m:t>
+                  </m:r>
+                </m:e>
+                <m:sub>
+                  <m:r>
+                    <w:rPr>
+                      <w:rFonts w:ascii="Cambria Math" w:hAnsi="Cambria Math"/>
+                      <w:lang w:bidi="fa-IR"/>
+                    </w:rPr>
+                    <m:t>i</m:t>
+                  </m:r>
+                </m:sub>
+              </m:sSub>
+            </m:e>
+          </m:d>
+          <m:r>
+            <w:rPr>
+              <w:rFonts w:ascii="Cambria Math" w:hAnsi="Cambria Math"/>
+              <w:lang w:bidi="fa-IR"/>
+            </w:rPr>
+            <m:t xml:space="preserve">= </m:t>
+          </m:r>
+          <m:d>
+            <m:dPr>
+              <m:begChr m:val="{"/>
+              <m:endChr m:val=""/>
+              <m:ctrlPr>
+                <w:rPr>
+                  <w:rFonts w:ascii="Cambria Math" w:hAnsi="Cambria Math"/>
+                  <w:i/>
+                  <w:lang w:bidi="fa-IR"/>
+                </w:rPr>
+              </m:ctrlPr>
+            </m:dPr>
+            <m:e>
+              <m:eqArr>
+                <m:eqArrPr>
+                  <m:ctrlPr>
+                    <w:rPr>
+                      <w:rFonts w:ascii="Cambria Math" w:hAnsi="Cambria Math"/>
+                      <w:i/>
+                      <w:lang w:bidi="fa-IR"/>
+                    </w:rPr>
+                  </m:ctrlPr>
+                </m:eqArrPr>
+                <m:e>
+                  <m:f>
+                    <m:fPr>
+                      <m:ctrlPr>
+                        <w:rPr>
+                          <w:rFonts w:ascii="Cambria Math" w:hAnsi="Cambria Math"/>
+                          <w:i/>
+                          <w:lang w:bidi="fa-IR"/>
+                        </w:rPr>
+                      </m:ctrlPr>
+                    </m:fPr>
+                    <m:num>
+                      <m:r>
+                        <w:rPr>
+                          <w:rFonts w:ascii="Cambria Math" w:hAnsi="Cambria Math"/>
+                          <w:lang w:bidi="fa-IR"/>
+                        </w:rPr>
+                        <m:t>#</m:t>
+                      </m:r>
+                      <m:d>
+                        <m:dPr>
+                          <m:ctrlPr>
+                            <w:rPr>
+                              <w:rFonts w:ascii="Cambria Math" w:hAnsi="Cambria Math"/>
+                              <w:i/>
+                              <w:lang w:bidi="fa-IR"/>
+                            </w:rPr>
+                          </m:ctrlPr>
+                        </m:dPr>
+                        <m:e>
+                          <m:sSub>
+                            <m:sSubPr>
+                              <m:ctrlPr>
+                                <w:rPr>
+                                  <w:rFonts w:ascii="Cambria Math" w:hAnsi="Cambria Math"/>
+                                  <w:i/>
+                                  <w:lang w:bidi="fa-IR"/>
+                                </w:rPr>
+                              </m:ctrlPr>
+                            </m:sSubPr>
+                            <m:e>
+                              <m:r>
+                                <w:rPr>
+                                  <w:rFonts w:ascii="Cambria Math" w:hAnsi="Cambria Math"/>
+                                  <w:lang w:bidi="fa-IR"/>
+                                </w:rPr>
+                                <m:t>W</m:t>
+                              </m:r>
+                            </m:e>
+                            <m:sub>
+                              <m:r>
+                                <w:rPr>
+                                  <w:rFonts w:ascii="Cambria Math" w:hAnsi="Cambria Math"/>
+                                  <w:lang w:bidi="fa-IR"/>
+                                </w:rPr>
+                                <m:t>i</m:t>
+                              </m:r>
+                            </m:sub>
+                          </m:sSub>
+                        </m:e>
+                      </m:d>
+                      <m:ctrlPr>
+                        <w:rPr>
+                          <w:rFonts w:ascii="Cambria Math" w:hAnsi="Cambria Math"/>
+                          <w:i/>
+                          <w:rtl/>
+                          <w:lang w:bidi="fa-IR"/>
+                        </w:rPr>
+                      </m:ctrlPr>
+                    </m:num>
+                    <m:den>
+                      <m:r>
+                        <w:rPr>
+                          <w:rFonts w:ascii="Cambria Math" w:hAnsi="Cambria Math"/>
+                          <w:lang w:bidi="fa-IR"/>
+                        </w:rPr>
+                        <m:t>N</m:t>
+                      </m:r>
+                    </m:den>
+                  </m:f>
+                  <m:r>
+                    <w:rPr>
+                      <w:rFonts w:ascii="Cambria Math" w:hAnsi="Cambria Math"/>
+                      <w:lang w:bidi="fa-IR"/>
+                    </w:rPr>
+                    <m:t xml:space="preserve">    </m:t>
+                  </m:r>
+                  <m:sSub>
+                    <m:sSubPr>
+                      <m:ctrlPr>
+                        <w:rPr>
+                          <w:rFonts w:ascii="Cambria Math" w:hAnsi="Cambria Math"/>
+                          <w:i/>
+                          <w:lang w:bidi="fa-IR"/>
+                        </w:rPr>
+                      </m:ctrlPr>
+                    </m:sSubPr>
+                    <m:e>
+                      <m:r>
+                        <w:rPr>
+                          <w:rFonts w:ascii="Cambria Math" w:hAnsi="Cambria Math"/>
+                          <w:lang w:bidi="fa-IR"/>
+                        </w:rPr>
+                        <m:t>W</m:t>
+                      </m:r>
+                    </m:e>
+                    <m:sub>
+                      <m:r>
+                        <w:rPr>
+                          <w:rFonts w:ascii="Cambria Math" w:hAnsi="Cambria Math"/>
+                          <w:lang w:bidi="fa-IR"/>
+                        </w:rPr>
+                        <m:t>i</m:t>
+                      </m:r>
+                    </m:sub>
+                  </m:sSub>
+                  <m:r>
+                    <w:rPr>
+                      <w:rFonts w:ascii="Cambria Math" w:hAnsi="Cambria Math"/>
+                      <w:lang w:bidi="fa-IR"/>
+                    </w:rPr>
+                    <m:t>∈Vocabulary</m:t>
+                  </m:r>
+                </m:e>
+                <m:e>
+                  <m:f>
+                    <m:fPr>
+                      <m:ctrlPr>
+                        <w:rPr>
+                          <w:rFonts w:ascii="Cambria Math" w:hAnsi="Cambria Math"/>
+                          <w:i/>
+                          <w:lang w:bidi="fa-IR"/>
+                        </w:rPr>
+                      </m:ctrlPr>
+                    </m:fPr>
+                    <m:num>
+                      <m:r>
+                        <w:rPr>
+                          <w:rFonts w:ascii="Cambria Math" w:hAnsi="Cambria Math"/>
+                          <w:lang w:bidi="fa-IR"/>
+                        </w:rPr>
+                        <m:t>δ</m:t>
+                      </m:r>
+                    </m:num>
+                    <m:den>
+                      <m:r>
+                        <w:rPr>
+                          <w:rFonts w:ascii="Cambria Math" w:hAnsi="Cambria Math"/>
+                          <w:lang w:bidi="fa-IR"/>
+                        </w:rPr>
+                        <m:t>N</m:t>
+                      </m:r>
+                    </m:den>
+                  </m:f>
+                  <m:r>
+                    <w:rPr>
+                      <w:rFonts w:ascii="Cambria Math" w:hAnsi="Cambria Math"/>
+                      <w:lang w:bidi="fa-IR"/>
+                    </w:rPr>
+                    <m:t xml:space="preserve">     </m:t>
+                  </m:r>
+                  <m:sSub>
+                    <m:sSubPr>
+                      <m:ctrlPr>
+                        <w:rPr>
+                          <w:rFonts w:ascii="Cambria Math" w:hAnsi="Cambria Math"/>
+                          <w:i/>
+                          <w:lang w:bidi="fa-IR"/>
+                        </w:rPr>
+                      </m:ctrlPr>
+                    </m:sSubPr>
+                    <m:e>
+                      <m:r>
+                        <w:rPr>
+                          <w:rFonts w:ascii="Cambria Math" w:hAnsi="Cambria Math"/>
+                          <w:lang w:bidi="fa-IR"/>
+                        </w:rPr>
+                        <m:t xml:space="preserve">      W</m:t>
+                      </m:r>
+                    </m:e>
+                    <m:sub>
+                      <m:r>
+                        <w:rPr>
+                          <w:rFonts w:ascii="Cambria Math" w:hAnsi="Cambria Math"/>
+                          <w:lang w:bidi="fa-IR"/>
+                        </w:rPr>
+                        <m:t>i</m:t>
+                      </m:r>
+                    </m:sub>
+                  </m:sSub>
+                  <m:r>
+                    <w:rPr>
+                      <w:rFonts w:ascii="Cambria Math" w:hAnsi="Cambria Math"/>
+                      <w:lang w:bidi="fa-IR"/>
+                    </w:rPr>
+                    <m:t>∉Vocabulary</m:t>
+                  </m:r>
+                </m:e>
+              </m:eqArr>
+            </m:e>
+          </m:d>
+        </m:oMath>
+      </m:oMathPara>
+    </w:p>
+    <w:p>
+      <w:pPr>
+        <w:bidi/>
+        <w:jc w:val="lowKashida"/>
+        <w:rPr>
+          <w:lang w:bidi="fa-IR"/>
+        </w:rPr>
+      </w:pPr>
+      <w:r>
+        <w:rPr>
+          <w:rtl/>
+          <w:lang w:bidi="fa-IR"/>
+        </w:rPr>
+        <w:tab/>
+      </w:r>
+      <w:r>
+        <w:rPr>
+          <w:rFonts w:hint="cs"/>
+          <w:rtl/>
+          <w:lang w:bidi="fa-IR"/>
+        </w:rPr>
+        <w:t xml:space="preserve">در روابط نرمال‌سازی باید ابرپارامتر </w:t>
+      </w:r>
+      <m:oMath>
+        <m:r>
+          <m:rPr>
+            <m:sty m:val="p"/>
+          </m:rPr>
+          <w:rPr>
+            <w:rFonts w:ascii="Cambria Math" w:hAnsi="Cambria Math"/>
+            <w:lang w:bidi="fa-IR"/>
+          </w:rPr>
+          <m:t>δ</m:t>
+        </m:r>
+      </m:oMath>
+      <w:r>
+        <w:rPr>
+          <w:rFonts w:hint="cs"/>
+          <w:rtl/>
+          <w:lang w:bidi="fa-IR"/>
+        </w:rPr>
+        <w:t xml:space="preserve"> وجود دارد که باید آن را تنظیم دقیق کرد. برای تنظیم این پارامتر مطابق درخواست سوال از مقدار </w:t>
+      </w:r>
+      <w:r>
+        <w:rPr>
+          <w:lang w:bidi="fa-IR"/>
+        </w:rPr>
+        <w:t>Perplexity</w:t>
+      </w:r>
+      <w:r>
+        <w:rPr>
+          <w:rFonts w:hint="cs"/>
+          <w:rtl/>
+          <w:lang w:bidi="fa-IR"/>
+        </w:rPr>
+        <w:t xml:space="preserve">‌ روی مجموعه اعتبارسنجی کمک گرفته‌ام. مقدار </w:t>
+      </w:r>
+      <m:oMath>
+        <m:r>
+          <w:rPr>
+            <w:rFonts w:ascii="Cambria Math" w:hAnsi="Cambria Math"/>
+            <w:lang w:bidi="fa-IR"/>
+          </w:rPr>
+          <m:t>δ</m:t>
+        </m:r>
+      </m:oMath>
+      <w:r>
+        <w:rPr>
+          <w:rFonts w:hint="cs"/>
+          <w:rtl/>
+          <w:lang w:bidi="fa-IR"/>
+        </w:rPr>
+        <w:t xml:space="preserve"> بهینه برای </w:t>
+      </w:r>
+      <w:r>
+        <w:rPr>
+          <w:lang w:bidi="fa-IR"/>
+        </w:rPr>
+        <w:t>Unigram</w:t>
+      </w:r>
+      <w:r>
+        <w:rPr>
+          <w:rFonts w:hint="cs"/>
+          <w:rtl/>
+          <w:lang w:bidi="fa-IR"/>
+        </w:rPr>
+        <w:t xml:space="preserve"> </w:t>
+      </w:r>
+      <w:r>
+        <w:rPr>
+          <w:rFonts w:hint="cs"/>
+          <w:rtl/>
+          <w:lang w:bidi="fa-IR"/>
+        </w:rPr>
+        <w:t xml:space="preserve">برابر با 0.96 و این مقدار برای </w:t>
+      </w:r>
+      <w:r>
+        <w:rPr>
+          <w:lang w:bidi="fa-IR"/>
+        </w:rPr>
+        <w:t>Bigram</w:t>
+      </w:r>
+      <w:r>
+        <w:rPr>
+          <w:rFonts w:hint="cs"/>
+          <w:rtl/>
+          <w:lang w:bidi="fa-IR"/>
+        </w:rPr>
+        <w:t xml:space="preserve"> برابر با 0.88 بدست آمد.</w:t>
+      </w:r>
+    </w:p>
+    <w:p>
+      <w:pPr>
+        <w:bidi/>
+        <w:jc w:val="lowKashida"/>
+        <w:rPr>
+          <w:rFonts w:hint="cs"/>
+          <w:rtl/>
+          <w:lang w:bidi="fa-IR"/>
+        </w:rPr>
+      </w:pPr>
+      <w:r>
+        <w:rPr>
+          <w:lang w:bidi="fa-IR"/>
+        </w:rPr>
+        <w:tab/>
+      </w:r>
+      <w:r>
+        <w:rPr>
+          <w:rFonts w:hint="cs"/>
+          <w:rtl/>
+          <w:lang w:bidi="fa-IR"/>
+        </w:rPr>
+        <w:t xml:space="preserve">مقدار </w:t>
+      </w:r>
+      <w:r>
+        <w:rPr>
+          <w:lang w:bidi="fa-IR"/>
+        </w:rPr>
+        <w:t>Perplexity</w:t>
+      </w:r>
+      <w:r>
+        <w:rPr>
+          <w:rFonts w:hint="cs"/>
+          <w:rtl/>
+          <w:lang w:bidi="fa-IR"/>
+        </w:rPr>
+        <w:t xml:space="preserve"> برای دو مدل </w:t>
+      </w:r>
+      <w:r>
+        <w:rPr>
+          <w:lang w:bidi="fa-IR"/>
+        </w:rPr>
+        <w:t>Unigram</w:t>
+      </w:r>
+      <w:r>
+        <w:rPr>
+          <w:rFonts w:hint="cs"/>
+          <w:rtl/>
+          <w:lang w:bidi="fa-IR"/>
+        </w:rPr>
+        <w:t xml:space="preserve">‌ و </w:t>
+      </w:r>
+      <w:r>
+        <w:rPr>
+          <w:lang w:bidi="fa-IR"/>
+        </w:rPr>
+        <w:t>Bigram</w:t>
+      </w:r>
+      <w:r>
+        <w:rPr>
+          <w:rFonts w:hint="cs"/>
+          <w:rtl/>
+          <w:lang w:bidi="fa-IR"/>
+        </w:rPr>
+        <w:t xml:space="preserve"> با مقادیر بهینه و برای سه مجموعه‌داده در جدول زیر آورده شده است:</w:t>
+      </w:r>
+    </w:p>
+    <w:tbl>
+      <w:tblPr>
+        <w:tblStyle w:val="GridTable5Dark-Accent2"/>
+        <w:bidiVisual/>
+        <w:tblW w:w="0" w:type="auto"/>
+        <w:tblLook w:val="04A0" w:firstRow="1" w:lastRow="0" w:firstColumn="1" w:lastColumn="0" w:noHBand="0" w:noVBand="1"/>
+      </w:tblPr>
+      <w:tblGrid>
+        <w:gridCol w:w="2337"/>
+        <w:gridCol w:w="2337"/>
+        <w:gridCol w:w="2338"/>
+        <w:gridCol w:w="2338"/>
+      </w:tblGrid>
+      <w:tr>
+        <w:trPr>
+          <w:cnfStyle w:val="100000000000" w:firstRow="1" w:lastRow="0" w:firstColumn="0" w:lastColumn="0" w:oddVBand="0" w:evenVBand="0" w:oddHBand="0" w:evenHBand="0" w:firstRowFirstColumn="0" w:firstRowLastColumn="0" w:lastRowFirstColumn="0" w:lastRowLastColumn="0"/>
+        </w:trPr>
+        <w:tc>
+          <w:tcPr>
+            <w:cnfStyle w:val="001000000000" w:firstRow="0" w:lastRow="0" w:firstColumn="1" w:lastColumn="0" w:oddVBand="0" w:evenVBand="0" w:oddHBand="0" w:evenHBand="0" w:firstRowFirstColumn="0" w:firstRowLastColumn="0" w:lastRowFirstColumn="0" w:lastRowLastColumn="0"/>
+            <w:tcW w:w="2337" w:type="dxa"/>
+          </w:tcPr>
+          <w:p>
+            <w:pPr>
+              <w:bidi/>
+              <w:jc w:val="lowKashida"/>
+              <w:rPr>
+                <w:rFonts w:hint="cs"/>
+                <w:iCs/>
+                <w:rtl/>
+                <w:lang w:bidi="fa-IR"/>
+              </w:rPr>
+            </w:pPr>
+          </w:p>
+        </w:tc>
+        <w:tc>
+          <w:tcPr>
+            <w:tcW w:w="2337" w:type="dxa"/>
+          </w:tcPr>
+          <w:p>
+            <w:pPr>
+              <w:bidi/>
+              <w:jc w:val="lowKashida"/>
+              <w:cnfStyle w:val="100000000000" w:firstRow="1" w:lastRow="0" w:firstColumn="0" w:lastColumn="0" w:oddVBand="0" w:evenVBand="0" w:oddHBand="0" w:evenHBand="0" w:firstRowFirstColumn="0" w:firstRowLastColumn="0" w:lastRowFirstColumn="0" w:lastRowLastColumn="0"/>
+              <w:rPr>
+                <w:iCs/>
+                <w:lang w:bidi="fa-IR"/>
+              </w:rPr>
+            </w:pPr>
+            <w:r>
+              <w:rPr>
+                <w:iCs/>
+                <w:lang w:bidi="fa-IR"/>
+              </w:rPr>
+              <w:t>Train</w:t>
+            </w:r>
+          </w:p>
+        </w:tc>
+        <w:tc>
+          <w:tcPr>
+            <w:tcW w:w="2338" w:type="dxa"/>
+          </w:tcPr>
+          <w:p>
+            <w:pPr>
+              <w:bidi/>
+              <w:jc w:val="lowKashida"/>
+              <w:cnfStyle w:val="100000000000" w:firstRow="1" w:lastRow="0" w:firstColumn="0" w:lastColumn="0" w:oddVBand="0" w:evenVBand="0" w:oddHBand="0" w:evenHBand="0" w:firstRowFirstColumn="0" w:firstRowLastColumn="0" w:lastRowFirstColumn="0" w:lastRowLastColumn="0"/>
+              <w:rPr>
+                <w:rFonts w:hint="cs"/>
+                <w:iCs/>
+                <w:rtl/>
+                <w:lang w:bidi="fa-IR"/>
+              </w:rPr>
+            </w:pPr>
+            <w:r>
+              <w:rPr>
+                <w:iCs/>
+                <w:lang w:bidi="fa-IR"/>
+              </w:rPr>
+              <w:t>Validation</w:t>
+            </w:r>
+          </w:p>
+        </w:tc>
+        <w:tc>
+          <w:tcPr>
+            <w:tcW w:w="2338" w:type="dxa"/>
+          </w:tcPr>
+          <w:p>
+            <w:pPr>
+              <w:bidi/>
+              <w:jc w:val="lowKashida"/>
+              <w:cnfStyle w:val="100000000000" w:firstRow="1" w:lastRow="0" w:firstColumn="0" w:lastColumn="0" w:oddVBand="0" w:evenVBand="0" w:oddHBand="0" w:evenHBand="0" w:firstRowFirstColumn="0" w:firstRowLastColumn="0" w:lastRowFirstColumn="0" w:lastRowLastColumn="0"/>
+              <w:rPr>
+                <w:rFonts w:hint="cs"/>
+                <w:iCs/>
+                <w:rtl/>
+                <w:lang w:bidi="fa-IR"/>
+              </w:rPr>
+            </w:pPr>
+            <w:r>
+              <w:rPr>
+                <w:iCs/>
+                <w:lang w:bidi="fa-IR"/>
+              </w:rPr>
+              <w:t>Test</w:t>
+            </w:r>
+          </w:p>
+        </w:tc>
+      </w:tr>
+      <w:tr>
+        <w:trPr>
+          <w:cnfStyle w:val="000000100000" w:firstRow="0" w:lastRow="0" w:firstColumn="0" w:lastColumn="0" w:oddVBand="0" w:evenVBand="0" w:oddHBand="1" w:evenHBand="0" w:firstRowFirstColumn="0" w:firstRowLastColumn="0" w:lastRowFirstColumn="0" w:lastRowLastColumn="0"/>
+        </w:trPr>
+        <w:tc>
+          <w:tcPr>
+            <w:cnfStyle w:val="001000000000" w:firstRow="0" w:lastRow="0" w:firstColumn="1" w:lastColumn="0" w:oddVBand="0" w:evenVBand="0" w:oddHBand="0" w:evenHBand="0" w:firstRowFirstColumn="0" w:firstRowLastColumn="0" w:lastRowFirstColumn="0" w:lastRowLastColumn="0"/>
+            <w:tcW w:w="2337" w:type="dxa"/>
+          </w:tcPr>
+          <w:p>
+            <w:pPr>
+              <w:bidi/>
+              <w:jc w:val="lowKashida"/>
+              <w:rPr>
+                <w:iCs/>
+                <w:lang w:bidi="fa-IR"/>
+              </w:rPr>
+            </w:pPr>
+            <w:r>
+              <w:rPr>
+                <w:rFonts w:hint="cs"/>
+                <w:iCs/>
+                <w:rtl/>
+                <w:lang w:bidi="fa-IR"/>
+              </w:rPr>
+              <w:t xml:space="preserve">مدل </w:t>
+            </w:r>
+            <w:r>
+              <w:rPr>
+                <w:iCs/>
+                <w:lang w:bidi="fa-IR"/>
+              </w:rPr>
+              <w:t>Unigram</w:t>
+            </w:r>
+          </w:p>
+        </w:tc>
+        <w:tc>
+          <w:tcPr>
+            <w:tcW w:w="2337" w:type="dxa"/>
+          </w:tcPr>
+          <w:p>
+            <w:pPr>
+              <w:bidi/>
+              <w:jc w:val="lowKashida"/>
+              <w:cnfStyle w:val="000000100000" w:firstRow="0" w:lastRow="0" w:firstColumn="0" w:lastColumn="0" w:oddVBand="0" w:evenVBand="0" w:oddHBand="1" w:evenHBand="0" w:firstRowFirstColumn="0" w:firstRowLastColumn="0" w:lastRowFirstColumn="0" w:lastRowLastColumn="0"/>
+              <w:rPr>
+                <w:rFonts w:hint="cs"/>
+                <w:i/>
+                <w:rtl/>
+                <w:lang w:bidi="fa-IR"/>
+              </w:rPr>
+            </w:pPr>
+            <w:r>
+              <w:rPr>
+                <w:rFonts w:hint="cs"/>
+                <w:i/>
+                <w:rtl/>
+                <w:lang w:bidi="fa-IR"/>
+              </w:rPr>
+              <w:t>1768</w:t>
+            </w:r>
+          </w:p>
+        </w:tc>
+        <w:tc>
+          <w:tcPr>
+            <w:tcW w:w="2338" w:type="dxa"/>
+          </w:tcPr>
+          <w:p>
+            <w:pPr>
+              <w:bidi/>
+              <w:jc w:val="lowKashida"/>
+              <w:cnfStyle w:val="000000100000" w:firstRow="0" w:lastRow="0" w:firstColumn="0" w:lastColumn="0" w:oddVBand="0" w:evenVBand="0" w:oddHBand="1" w:evenHBand="0" w:firstRowFirstColumn="0" w:firstRowLastColumn="0" w:lastRowFirstColumn="0" w:lastRowLastColumn="0"/>
+              <w:rPr>
+                <w:rFonts w:hint="cs"/>
+                <w:i/>
+                <w:rtl/>
+                <w:lang w:bidi="fa-IR"/>
+              </w:rPr>
+            </w:pPr>
+            <w:r>
+              <w:rPr>
+                <w:rFonts w:hint="cs"/>
+                <w:i/>
+                <w:rtl/>
+                <w:lang w:bidi="fa-IR"/>
+              </w:rPr>
+              <w:t>1828</w:t>
+            </w:r>
+          </w:p>
+        </w:tc>
+        <w:tc>
+          <w:tcPr>
+            <w:tcW w:w="2338" w:type="dxa"/>
+          </w:tcPr>
+          <w:p>
+            <w:pPr>
+              <w:bidi/>
+              <w:jc w:val="lowKashida"/>
+              <w:cnfStyle w:val="000000100000" w:firstRow="0" w:lastRow="0" w:firstColumn="0" w:lastColumn="0" w:oddVBand="0" w:evenVBand="0" w:oddHBand="1" w:evenHBand="0" w:firstRowFirstColumn="0" w:firstRowLastColumn="0" w:lastRowFirstColumn="0" w:lastRowLastColumn="0"/>
+              <w:rPr>
+                <w:rFonts w:hint="cs"/>
+                <w:i/>
+                <w:rtl/>
+                <w:lang w:bidi="fa-IR"/>
+              </w:rPr>
+            </w:pPr>
+            <w:r>
+              <w:rPr>
+                <w:rFonts w:hint="cs"/>
+                <w:i/>
+                <w:rtl/>
+                <w:lang w:bidi="fa-IR"/>
+              </w:rPr>
+              <w:t>1810</w:t>
+            </w:r>
+          </w:p>
+        </w:tc>
+      </w:tr>
+      <w:tr>
+        <w:tc>
+          <w:tcPr>
+            <w:cnfStyle w:val="001000000000" w:firstRow="0" w:lastRow="0" w:firstColumn="1" w:lastColumn="0" w:oddVBand="0" w:evenVBand="0" w:oddHBand="0" w:evenHBand="0" w:firstRowFirstColumn="0" w:firstRowLastColumn="0" w:lastRowFirstColumn="0" w:lastRowLastColumn="0"/>
+            <w:tcW w:w="2337" w:type="dxa"/>
+          </w:tcPr>
+          <w:p>
+            <w:pPr>
+              <w:bidi/>
+              <w:jc w:val="lowKashida"/>
+              <w:rPr>
+                <w:iCs/>
+                <w:lang w:bidi="fa-IR"/>
+              </w:rPr>
+            </w:pPr>
+            <w:r>
+              <w:rPr>
+                <w:rFonts w:hint="cs"/>
+                <w:iCs/>
+                <w:rtl/>
+                <w:lang w:bidi="fa-IR"/>
+              </w:rPr>
+              <w:t xml:space="preserve">مدل </w:t>
+            </w:r>
+            <w:r>
+              <w:rPr>
+                <w:iCs/>
+                <w:lang w:bidi="fa-IR"/>
+              </w:rPr>
+              <w:t>Bigram</w:t>
+            </w:r>
+          </w:p>
+        </w:tc>
+        <w:tc>
+          <w:tcPr>
+            <w:tcW w:w="2337" w:type="dxa"/>
+          </w:tcPr>
+          <w:p>
+            <w:pPr>
+              <w:bidi/>
+              <w:jc w:val="lowKashida"/>
+              <w:cnfStyle w:val="000000000000" w:firstRow="0" w:lastRow="0" w:firstColumn="0" w:lastColumn="0" w:oddVBand="0" w:evenVBand="0" w:oddHBand="0" w:evenHBand="0" w:firstRowFirstColumn="0" w:firstRowLastColumn="0" w:lastRowFirstColumn="0" w:lastRowLastColumn="0"/>
+              <w:rPr>
+                <w:rFonts w:hint="cs"/>
+                <w:i/>
+                <w:rtl/>
+                <w:lang w:bidi="fa-IR"/>
+              </w:rPr>
+            </w:pPr>
+            <w:r>
+              <w:rPr>
+                <w:rFonts w:hint="cs"/>
+                <w:i/>
+                <w:rtl/>
+                <w:lang w:bidi="fa-IR"/>
+              </w:rPr>
+              <w:t>322</w:t>
+            </w:r>
+          </w:p>
+        </w:tc>
+        <w:tc>
+          <w:tcPr>
+            <w:tcW w:w="2338" w:type="dxa"/>
+          </w:tcPr>
+          <w:p>
+            <w:pPr>
+              <w:bidi/>
+              <w:jc w:val="lowKashida"/>
+              <w:cnfStyle w:val="000000000000" w:firstRow="0" w:lastRow="0" w:firstColumn="0" w:lastColumn="0" w:oddVBand="0" w:evenVBand="0" w:oddHBand="0" w:evenHBand="0" w:firstRowFirstColumn="0" w:firstRowLastColumn="0" w:lastRowFirstColumn="0" w:lastRowLastColumn="0"/>
+              <w:rPr>
+                <w:rFonts w:hint="cs"/>
+                <w:i/>
+                <w:rtl/>
+                <w:lang w:bidi="fa-IR"/>
+              </w:rPr>
+            </w:pPr>
+            <w:r>
+              <w:rPr>
+                <w:rFonts w:hint="cs"/>
+                <w:i/>
+                <w:rtl/>
+                <w:lang w:bidi="fa-IR"/>
+              </w:rPr>
+              <w:t>1326</w:t>
+            </w:r>
+          </w:p>
+        </w:tc>
+        <w:tc>
+          <w:tcPr>
+            <w:tcW w:w="2338" w:type="dxa"/>
+          </w:tcPr>
+          <w:p>
+            <w:pPr>
+              <w:bidi/>
+              <w:jc w:val="lowKashida"/>
+              <w:cnfStyle w:val="000000000000" w:firstRow="0" w:lastRow="0" w:firstColumn="0" w:lastColumn="0" w:oddVBand="0" w:evenVBand="0" w:oddHBand="0" w:evenHBand="0" w:firstRowFirstColumn="0" w:firstRowLastColumn="0" w:lastRowFirstColumn="0" w:lastRowLastColumn="0"/>
+              <w:rPr>
+                <w:rFonts w:hint="cs"/>
+                <w:i/>
+                <w:rtl/>
+                <w:lang w:bidi="fa-IR"/>
+              </w:rPr>
+            </w:pPr>
+            <w:r>
+              <w:rPr>
+                <w:rFonts w:hint="cs"/>
+                <w:i/>
+                <w:rtl/>
+                <w:lang w:bidi="fa-IR"/>
+              </w:rPr>
+              <w:t>1318</w:t>
+            </w:r>
+          </w:p>
+        </w:tc>
+      </w:tr>
+    </w:tbl>
+    <w:p>
+      <w:pPr>
+        <w:bidi/>
+        <w:jc w:val="lowKashida"/>
+        <w:rPr>
+          <w:rFonts w:hint="cs"/>
+          <w:i/>
+          <w:rtl/>
+          <w:lang w:bidi="fa-IR"/>
+        </w:rPr>
+      </w:pPr>
+    </w:p>
+    <w:p>
+      <w:pPr>
+        <w:bidi/>
+        <w:jc w:val="both"/>
+        <w:rPr>
+          <w:rtl/>
+          <w:lang w:bidi="fa-IR"/>
+        </w:rPr>
+      </w:pPr>
+      <w:r>
+        <w:rPr>
+          <w:rFonts w:hint="cs"/>
+          <w:rtl/>
+          <w:lang w:bidi="fa-IR"/>
+        </w:rPr>
+        <w:lastRenderedPageBreak/>
+        <w:t>بخش سوم: تکمیل جملات ناقص با استفاده از مدل‌های زبانی آماری</w:t>
+      </w:r>
+    </w:p>
+    <w:p>
+      <w:pPr>
+        <w:bidi/>
+        <w:jc w:val="both"/>
+        <w:rPr>
+          <w:rFonts w:hint="cs"/>
+          <w:rtl/>
+          <w:lang w:bidi="fa-IR"/>
+        </w:rPr>
+      </w:pPr>
       <w:bookmarkStart w:id="0" w:name="_GoBack"/>
       <w:bookmarkEnd w:id="0"/>
+    </w:p>
+    <w:p>
+      <w:pPr>
+        <w:bidi/>
+        <w:rPr>
+          <w:rtl/>
+          <w:lang w:bidi="fa-IR"/>
+        </w:rPr>
+      </w:pPr>
     </w:p>
     <w:sectPr>
       <w:pgSz w:w="12240" w:h="15840"/>
@@ -912,7 +4406,7 @@
   <w:style w:type="paragraph" w:default="1" w:styleId="Normal">
     <w:name w:val="Normal"/>
     <w:qFormat/>
-    <w:rsid w:val="005022D7"/>
+    <w:rsid w:val="00C0155A"/>
     <w:rPr>
       <w:rFonts w:ascii="IRANSansX" w:eastAsia="IRANSansX" w:hAnsi="IRANSansX" w:cs="IRANSansX"/>
       <w:sz w:val="28"/>
@@ -1052,6 +4546,141 @@
       <w:sz w:val="26"/>
       <w:szCs w:val="28"/>
     </w:rPr>
+  </w:style>
+  <w:style w:type="character" w:styleId="PlaceholderText">
+    <w:name w:val="Placeholder Text"/>
+    <w:basedOn w:val="DefaultParagraphFont"/>
+    <w:uiPriority w:val="99"/>
+    <w:semiHidden/>
+    <w:rsid w:val="00382C3B"/>
+    <w:rPr>
+      <w:color w:val="808080"/>
+    </w:rPr>
+  </w:style>
+  <w:style w:type="table" w:styleId="TableGrid">
+    <w:name w:val="Table Grid"/>
+    <w:basedOn w:val="TableNormal"/>
+    <w:uiPriority w:val="39"/>
+    <w:rsid w:val="00586B07"/>
+    <w:pPr>
+      <w:spacing w:after="0" w:line="240" w:lineRule="auto"/>
+    </w:pPr>
+    <w:tblPr>
+      <w:tblBorders>
+        <w:top w:val="single" w:sz="4" w:space="0" w:color="auto"/>
+        <w:left w:val="single" w:sz="4" w:space="0" w:color="auto"/>
+        <w:bottom w:val="single" w:sz="4" w:space="0" w:color="auto"/>
+        <w:right w:val="single" w:sz="4" w:space="0" w:color="auto"/>
+        <w:insideH w:val="single" w:sz="4" w:space="0" w:color="auto"/>
+        <w:insideV w:val="single" w:sz="4" w:space="0" w:color="auto"/>
+      </w:tblBorders>
+    </w:tblPr>
+  </w:style>
+  <w:style w:type="table" w:styleId="GridTable5Dark-Accent2">
+    <w:name w:val="Grid Table 5 Dark Accent 2"/>
+    <w:basedOn w:val="TableNormal"/>
+    <w:uiPriority w:val="50"/>
+    <w:rsid w:val="00586B07"/>
+    <w:pPr>
+      <w:spacing w:after="0" w:line="240" w:lineRule="auto"/>
+    </w:pPr>
+    <w:tblPr>
+      <w:tblStyleRowBandSize w:val="1"/>
+      <w:tblStyleColBandSize w:val="1"/>
+      <w:tblBorders>
+        <w:top w:val="single" w:sz="4" w:space="0" w:color="FFFFFF" w:themeColor="background1"/>
+        <w:left w:val="single" w:sz="4" w:space="0" w:color="FFFFFF" w:themeColor="background1"/>
+        <w:bottom w:val="single" w:sz="4" w:space="0" w:color="FFFFFF" w:themeColor="background1"/>
+        <w:right w:val="single" w:sz="4" w:space="0" w:color="FFFFFF" w:themeColor="background1"/>
+        <w:insideH w:val="single" w:sz="4" w:space="0" w:color="FFFFFF" w:themeColor="background1"/>
+        <w:insideV w:val="single" w:sz="4" w:space="0" w:color="FFFFFF" w:themeColor="background1"/>
+      </w:tblBorders>
+    </w:tblPr>
+    <w:tcPr>
+      <w:shd w:val="clear" w:color="auto" w:fill="FBE4D5" w:themeFill="accent2" w:themeFillTint="33"/>
+    </w:tcPr>
+    <w:tblStylePr w:type="firstRow">
+      <w:rPr>
+        <w:b/>
+        <w:bCs/>
+        <w:color w:val="FFFFFF" w:themeColor="background1"/>
+      </w:rPr>
+      <w:tblPr/>
+      <w:tcPr>
+        <w:tcBorders>
+          <w:top w:val="single" w:sz="4" w:space="0" w:color="FFFFFF" w:themeColor="background1"/>
+          <w:left w:val="single" w:sz="4" w:space="0" w:color="FFFFFF" w:themeColor="background1"/>
+          <w:right w:val="single" w:sz="4" w:space="0" w:color="FFFFFF" w:themeColor="background1"/>
+          <w:insideH w:val="nil"/>
+          <w:insideV w:val="nil"/>
+        </w:tcBorders>
+        <w:shd w:val="clear" w:color="auto" w:fill="ED7D31" w:themeFill="accent2"/>
+      </w:tcPr>
+    </w:tblStylePr>
+    <w:tblStylePr w:type="lastRow">
+      <w:rPr>
+        <w:b/>
+        <w:bCs/>
+        <w:color w:val="FFFFFF" w:themeColor="background1"/>
+      </w:rPr>
+      <w:tblPr/>
+      <w:tcPr>
+        <w:tcBorders>
+          <w:left w:val="single" w:sz="4" w:space="0" w:color="FFFFFF" w:themeColor="background1"/>
+          <w:bottom w:val="single" w:sz="4" w:space="0" w:color="FFFFFF" w:themeColor="background1"/>
+          <w:right w:val="single" w:sz="4" w:space="0" w:color="FFFFFF" w:themeColor="background1"/>
+          <w:insideH w:val="nil"/>
+          <w:insideV w:val="nil"/>
+        </w:tcBorders>
+        <w:shd w:val="clear" w:color="auto" w:fill="ED7D31" w:themeFill="accent2"/>
+      </w:tcPr>
+    </w:tblStylePr>
+    <w:tblStylePr w:type="firstCol">
+      <w:rPr>
+        <w:b/>
+        <w:bCs/>
+        <w:color w:val="FFFFFF" w:themeColor="background1"/>
+      </w:rPr>
+      <w:tblPr/>
+      <w:tcPr>
+        <w:tcBorders>
+          <w:top w:val="single" w:sz="4" w:space="0" w:color="FFFFFF" w:themeColor="background1"/>
+          <w:left w:val="single" w:sz="4" w:space="0" w:color="FFFFFF" w:themeColor="background1"/>
+          <w:bottom w:val="single" w:sz="4" w:space="0" w:color="FFFFFF" w:themeColor="background1"/>
+          <w:insideV w:val="nil"/>
+        </w:tcBorders>
+        <w:shd w:val="clear" w:color="auto" w:fill="ED7D31" w:themeFill="accent2"/>
+      </w:tcPr>
+    </w:tblStylePr>
+    <w:tblStylePr w:type="lastCol">
+      <w:rPr>
+        <w:b/>
+        <w:bCs/>
+        <w:color w:val="FFFFFF" w:themeColor="background1"/>
+      </w:rPr>
+      <w:tblPr/>
+      <w:tcPr>
+        <w:tcBorders>
+          <w:top w:val="single" w:sz="4" w:space="0" w:color="FFFFFF" w:themeColor="background1"/>
+          <w:bottom w:val="single" w:sz="4" w:space="0" w:color="FFFFFF" w:themeColor="background1"/>
+          <w:right w:val="single" w:sz="4" w:space="0" w:color="FFFFFF" w:themeColor="background1"/>
+          <w:insideV w:val="nil"/>
+        </w:tcBorders>
+        <w:shd w:val="clear" w:color="auto" w:fill="ED7D31" w:themeFill="accent2"/>
+      </w:tcPr>
+    </w:tblStylePr>
+    <w:tblStylePr w:type="band1Vert">
+      <w:tblPr/>
+      <w:tcPr>
+        <w:shd w:val="clear" w:color="auto" w:fill="F7CAAC" w:themeFill="accent2" w:themeFillTint="66"/>
+      </w:tcPr>
+    </w:tblStylePr>
+    <w:tblStylePr w:type="band1Horz">
+      <w:tblPr/>
+      <w:tcPr>
+        <w:shd w:val="clear" w:color="auto" w:fill="F7CAAC" w:themeFill="accent2" w:themeFillTint="66"/>
+      </w:tcPr>
+    </w:tblStylePr>
   </w:style>
 </w:styles>
 </file>

</xml_diff>

<commit_message>
Complete Part 4 of Reort
</commit_message>
<xml_diff>
--- a/Report.docx
+++ b/Report.docx
@@ -51,7 +51,7 @@
                           <a:avLst/>
                         </a:prstGeom>
                         <a:blipFill dpi="0" rotWithShape="1">
-                          <a:blip r:embed="rId4">
+                          <a:blip r:embed="rId5">
                             <a:alphaModFix amt="25000"/>
                             <a:duotone>
                               <a:prstClr val="black"/>
@@ -112,7 +112,7 @@
           <mc:Fallback>
             <w:pict>
               <v:rect w14:anchorId="66B45399" id="Rectangle 5" o:spid="_x0000_s1026" style="position:absolute;margin-left:560.15pt;margin-top:-1in;width:611.35pt;height:791.65pt;z-index:-251657216;visibility:visible;mso-wrap-style:square;mso-width-percent:0;mso-height-percent:0;mso-wrap-distance-left:9pt;mso-wrap-distance-top:0;mso-wrap-distance-right:9pt;mso-wrap-distance-bottom:0;mso-position-horizontal:right;mso-position-horizontal-relative:page;mso-position-vertical:absolute;mso-position-vertical-relative:text;mso-width-percent:0;mso-height-percent:0;mso-width-relative:margin;mso-height-relative:margin;v-text-anchor:middle" o:gfxdata="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" stroked="f" strokeweight="1pt">
-                <v:fill r:id="rId5" o:title="" opacity=".25" recolor="t" rotate="t" type="frame"/>
+                <v:fill r:id="rId6" o:title="" opacity=".25" recolor="t" rotate="t" type="frame"/>
                 <v:imagedata recolortarget="black"/>
                 <w10:wrap anchorx="page"/>
               </v:rect>
@@ -176,7 +176,7 @@
                     <pic:cNvPicPr/>
                   </pic:nvPicPr>
                   <pic:blipFill>
-                    <a:blip r:embed="rId6" cstate="print">
+                    <a:blip r:embed="rId7" cstate="print">
                       <a:duotone>
                         <a:prstClr val="black"/>
                         <a:schemeClr val="tx2">
@@ -7285,8 +7285,6 @@
           <w:lang w:bidi="fa-IR"/>
         </w:rPr>
       </w:pPr>
-      <w:bookmarkStart w:id="0" w:name="_GoBack"/>
-      <w:bookmarkEnd w:id="0"/>
       <w:r>
         <w:rPr>
           <w:rFonts w:hint="cs"/>
@@ -7357,6 +7355,168 @@
     <w:p>
       <w:pPr>
         <w:bidi/>
+        <w:jc w:val="both"/>
+        <w:rPr>
+          <w:rFonts w:hint="cs"/>
+          <w:rtl/>
+          <w:lang w:bidi="fa-IR"/>
+        </w:rPr>
+      </w:pPr>
+      <w:r>
+        <w:rPr>
+          <w:lang w:bidi="fa-IR"/>
+        </w:rPr>
+        <w:tab/>
+      </w:r>
+      <w:r>
+        <w:rPr>
+          <w:rFonts w:hint="cs"/>
+          <w:rtl/>
+          <w:lang w:bidi="fa-IR"/>
+        </w:rPr>
+        <w:t>مدل این قسمت را مطابق با معماری پیشنهادی ساختیم. بهتر است که چندین توضیح مختصر راجع به پیاده‌سازی مدل داشته باشم:</w:t>
+      </w:r>
+    </w:p>
+    <w:p>
+      <w:pPr>
+        <w:pStyle w:val="ListParagraph"/>
+        <w:numPr>
+          <w:ilvl w:val="0"/>
+          <w:numId w:val="1"/>
+        </w:numPr>
+        <w:bidi/>
+        <w:jc w:val="both"/>
+        <w:rPr>
+          <w:rFonts w:hint="cs"/>
+          <w:lang w:bidi="fa-IR"/>
+        </w:rPr>
+      </w:pPr>
+      <w:r>
+        <w:rPr>
+          <w:rFonts w:hint="cs"/>
+          <w:rtl/>
+          <w:lang w:bidi="fa-IR"/>
+        </w:rPr>
+        <w:t xml:space="preserve">اندازه لایه تعبیه و اندازه لایه خروجی برابر با یک واحد بیشتر از اندازه لغت‌نامه است. علت این امر در آن است که در زمان آزمون ممکن است یک کلمه برای اولین بار دیده شود و خارج از لغت‌نامه باشد. لذا لازم است لایه تعبیه یک جای خالی برای این لغات داشته باشد. همچنین برای محاسبه </w:t>
+      </w:r>
+      <w:r>
+        <w:rPr>
+          <w:lang w:bidi="fa-IR"/>
+        </w:rPr>
+        <w:t>Perplexity</w:t>
+      </w:r>
+      <w:r>
+        <w:rPr>
+          <w:rFonts w:hint="cs"/>
+          <w:rtl/>
+          <w:lang w:bidi="fa-IR"/>
+        </w:rPr>
+        <w:t xml:space="preserve"> نیاز است که احتمال خروجی را برای یک کلمه خارج از لغت‌نامه داشته باشیم. برای همین من یک نورون خروجی برای کلمات خارج از لغت‌نامه قرار دادم تا این احتمال را در خود داشته باشد.</w:t>
+      </w:r>
+    </w:p>
+    <w:p>
+      <w:pPr>
+        <w:pStyle w:val="ListParagraph"/>
+        <w:numPr>
+          <w:ilvl w:val="0"/>
+          <w:numId w:val="1"/>
+        </w:numPr>
+        <w:bidi/>
+        <w:jc w:val="both"/>
+        <w:rPr>
+          <w:rFonts w:hint="cs"/>
+          <w:lang w:bidi="fa-IR"/>
+        </w:rPr>
+      </w:pPr>
+      <w:r>
+        <w:rPr>
+          <w:rFonts w:hint="cs"/>
+          <w:rtl/>
+          <w:lang w:bidi="fa-IR"/>
+        </w:rPr>
+        <w:t xml:space="preserve">لایه‌های شبکه‌ای که من استفاده کردم نسبتا ابعاد بالایی دارد و مدل استعداد شدیدی در بیش‌برازش دارد. برای جلوگیری از این مورد و </w:t>
+      </w:r>
+      <w:r>
+        <w:rPr>
+          <w:rFonts w:hint="cs"/>
+          <w:rtl/>
+          <w:lang w:bidi="fa-IR"/>
+        </w:rPr>
+        <w:t xml:space="preserve">با </w:t>
+      </w:r>
+      <w:r>
+        <w:rPr>
+          <w:rFonts w:hint="cs"/>
+          <w:rtl/>
+          <w:lang w:bidi="fa-IR"/>
+        </w:rPr>
+        <w:t xml:space="preserve">کمک یک </w:t>
+      </w:r>
+      <w:r>
+        <w:rPr>
+          <w:lang w:bidi="fa-IR"/>
+        </w:rPr>
+        <w:t>Callback</w:t>
+      </w:r>
+      <w:r>
+        <w:rPr>
+          <w:rFonts w:hint="cs"/>
+          <w:rtl/>
+          <w:lang w:bidi="fa-IR"/>
+        </w:rPr>
+        <w:t xml:space="preserve"> و مجموعه اعتبارسنجی جلوی بیش‌برازش را گرفته‌ام. </w:t>
+      </w:r>
+      <w:r>
+        <w:rPr>
+          <w:rFonts w:hint="cs"/>
+          <w:rtl/>
+          <w:lang w:bidi="fa-IR"/>
+        </w:rPr>
+        <w:t xml:space="preserve">زمانی که این </w:t>
+      </w:r>
+      <w:r>
+        <w:rPr>
+          <w:lang w:bidi="fa-IR"/>
+        </w:rPr>
+        <w:t>Callback</w:t>
+      </w:r>
+      <w:r>
+        <w:rPr>
+          <w:rFonts w:hint="cs"/>
+          <w:rtl/>
+          <w:lang w:bidi="fa-IR"/>
+        </w:rPr>
+        <w:t xml:space="preserve"> تعریف نشده‌بود مدل این امکان را داشت که دقتی بالای 50٪ روی مجموعه‌آموزشی و کمتر از 4٪ روی مجموعه اعتبارسنجی داشته باشد!</w:t>
+      </w:r>
+    </w:p>
+    <w:p>
+      <w:pPr>
+        <w:pStyle w:val="ListParagraph"/>
+        <w:numPr>
+          <w:ilvl w:val="0"/>
+          <w:numId w:val="1"/>
+        </w:numPr>
+        <w:bidi/>
+        <w:jc w:val="both"/>
+        <w:rPr>
+          <w:rFonts w:hint="cs"/>
+          <w:rtl/>
+          <w:lang w:bidi="fa-IR"/>
+        </w:rPr>
+      </w:pPr>
+      <w:r>
+        <w:rPr>
+          <w:rFonts w:hint="cs"/>
+          <w:rtl/>
+          <w:lang w:bidi="fa-IR"/>
+        </w:rPr>
+        <w:t>مدل با دو گام آموزش بهترین نتایج را داشته است.</w:t>
+      </w:r>
+    </w:p>
+    <w:p>
+      <w:pPr>
+        <w:bidi/>
+        <w:ind w:firstLine="720"/>
         <w:jc w:val="both"/>
         <w:rPr>
           <w:rFonts w:hint="cs"/>
@@ -8661,7 +8821,6 @@
                 <w:rtl/>
                 <w:lang w:bidi="fa-IR"/>
               </w:rPr>
-              <w:lastRenderedPageBreak/>
               <w:t xml:space="preserve">خروجی </w:t>
             </w:r>
             <w:r>
@@ -9824,6 +9983,7 @@
                 <w:rtl/>
                 <w:lang w:bidi="fa-IR"/>
               </w:rPr>
+              <w:lastRenderedPageBreak/>
               <w:t xml:space="preserve">خروجی </w:t>
             </w:r>
             <w:r>
@@ -10627,6 +10787,8 @@
           <w:lang w:bidi="fa-IR"/>
         </w:rPr>
       </w:pPr>
+      <w:bookmarkStart w:id="0" w:name="_GoBack"/>
+      <w:bookmarkEnd w:id="0"/>
     </w:p>
     <w:tbl>
       <w:tblPr>
@@ -11009,7 +11171,6 @@
           <w:rtl/>
           <w:lang w:bidi="fa-IR"/>
         </w:rPr>
-        <w:lastRenderedPageBreak/>
         <w:t>یب</w:t>
       </w:r>
     </w:p>
@@ -11027,6 +11188,100 @@
     </w:sectPr>
   </w:body>
 </w:document>
+</file>
+
+<file path=word/numbering.xml><?xml version="1.0" encoding="utf-8"?>
+<w:numbering xmlns:wpc="http://schemas.microsoft.com/office/word/2010/wordprocessingCanvas" xmlns:cx="http://schemas.microsoft.com/office/drawing/2014/chartex" xmlns:cx1="http://schemas.microsoft.com/office/drawing/2015/9/8/chartex" xmlns:mc="http://schemas.openxmlformats.org/markup-compatibility/2006" xmlns:o="urn:schemas-microsoft-com:office:office" xmlns:r="http://schemas.openxmlformats.org/officeDocument/2006/relationships" xmlns:m="http://schemas.openxmlformats.org/officeDocument/2006/math" xmlns:v="urn:schemas-microsoft-com:vml" xmlns:wp14="http://schemas.microsoft.com/office/word/2010/wordprocessingDrawing" xmlns:wp="http://schemas.openxmlformats.org/drawingml/2006/wordprocessingDrawing" xmlns:w10="urn:schemas-microsoft-com:office:word" xmlns:w="http://schemas.openxmlformats.org/wordprocessingml/2006/main" xmlns:w14="http://schemas.microsoft.com/office/word/2010/wordml" xmlns:w15="http://schemas.microsoft.com/office/word/2012/wordml" xmlns:w16se="http://schemas.microsoft.com/office/word/2015/wordml/symex" xmlns:wpg="http://schemas.microsoft.com/office/word/2010/wordprocessingGroup" xmlns:wpi="http://schemas.microsoft.com/office/word/2010/wordprocessingInk" xmlns:wne="http://schemas.microsoft.com/office/word/2006/wordml" xmlns:wps="http://schemas.microsoft.com/office/word/2010/wordprocessingShape" mc:Ignorable="w14 w15 w16se wp14">
+  <w:abstractNum w:abstractNumId="0" w15:restartNumberingAfterBreak="0">
+    <w:nsid w:val="50B03465"/>
+    <w:multiLevelType w:val="hybridMultilevel"/>
+    <w:tmpl w:val="6546B542"/>
+    <w:lvl w:ilvl="0" w:tplc="0409000F">
+      <w:start w:val="1"/>
+      <w:numFmt w:val="decimal"/>
+      <w:lvlText w:val="%1."/>
+      <w:lvlJc w:val="left"/>
+      <w:pPr>
+        <w:ind w:left="814" w:hanging="360"/>
+      </w:pPr>
+    </w:lvl>
+    <w:lvl w:ilvl="1" w:tplc="04090019" w:tentative="1">
+      <w:start w:val="1"/>
+      <w:numFmt w:val="lowerLetter"/>
+      <w:lvlText w:val="%2."/>
+      <w:lvlJc w:val="left"/>
+      <w:pPr>
+        <w:ind w:left="1534" w:hanging="360"/>
+      </w:pPr>
+    </w:lvl>
+    <w:lvl w:ilvl="2" w:tplc="0409001B" w:tentative="1">
+      <w:start w:val="1"/>
+      <w:numFmt w:val="lowerRoman"/>
+      <w:lvlText w:val="%3."/>
+      <w:lvlJc w:val="right"/>
+      <w:pPr>
+        <w:ind w:left="2254" w:hanging="180"/>
+      </w:pPr>
+    </w:lvl>
+    <w:lvl w:ilvl="3" w:tplc="0409000F" w:tentative="1">
+      <w:start w:val="1"/>
+      <w:numFmt w:val="decimal"/>
+      <w:lvlText w:val="%4."/>
+      <w:lvlJc w:val="left"/>
+      <w:pPr>
+        <w:ind w:left="2974" w:hanging="360"/>
+      </w:pPr>
+    </w:lvl>
+    <w:lvl w:ilvl="4" w:tplc="04090019" w:tentative="1">
+      <w:start w:val="1"/>
+      <w:numFmt w:val="lowerLetter"/>
+      <w:lvlText w:val="%5."/>
+      <w:lvlJc w:val="left"/>
+      <w:pPr>
+        <w:ind w:left="3694" w:hanging="360"/>
+      </w:pPr>
+    </w:lvl>
+    <w:lvl w:ilvl="5" w:tplc="0409001B" w:tentative="1">
+      <w:start w:val="1"/>
+      <w:numFmt w:val="lowerRoman"/>
+      <w:lvlText w:val="%6."/>
+      <w:lvlJc w:val="right"/>
+      <w:pPr>
+        <w:ind w:left="4414" w:hanging="180"/>
+      </w:pPr>
+    </w:lvl>
+    <w:lvl w:ilvl="6" w:tplc="0409000F" w:tentative="1">
+      <w:start w:val="1"/>
+      <w:numFmt w:val="decimal"/>
+      <w:lvlText w:val="%7."/>
+      <w:lvlJc w:val="left"/>
+      <w:pPr>
+        <w:ind w:left="5134" w:hanging="360"/>
+      </w:pPr>
+    </w:lvl>
+    <w:lvl w:ilvl="7" w:tplc="04090019" w:tentative="1">
+      <w:start w:val="1"/>
+      <w:numFmt w:val="lowerLetter"/>
+      <w:lvlText w:val="%8."/>
+      <w:lvlJc w:val="left"/>
+      <w:pPr>
+        <w:ind w:left="5854" w:hanging="360"/>
+      </w:pPr>
+    </w:lvl>
+    <w:lvl w:ilvl="8" w:tplc="0409001B" w:tentative="1">
+      <w:start w:val="1"/>
+      <w:numFmt w:val="lowerRoman"/>
+      <w:lvlText w:val="%9."/>
+      <w:lvlJc w:val="right"/>
+      <w:pPr>
+        <w:ind w:left="6574" w:hanging="180"/>
+      </w:pPr>
+    </w:lvl>
+  </w:abstractNum>
+  <w:num w:numId="1">
+    <w:abstractNumId w:val="0"/>
+  </w:num>
+</w:numbering>
 </file>
 
 <file path=word/styles.xml><?xml version="1.0" encoding="utf-8"?>
@@ -11698,6 +11953,17 @@
       </w:tcPr>
     </w:tblStylePr>
   </w:style>
+  <w:style w:type="paragraph" w:styleId="ListParagraph">
+    <w:name w:val="List Paragraph"/>
+    <w:basedOn w:val="Normal"/>
+    <w:uiPriority w:val="34"/>
+    <w:qFormat/>
+    <w:rsid w:val="006C34A6"/>
+    <w:pPr>
+      <w:ind w:left="720"/>
+      <w:contextualSpacing/>
+    </w:pPr>
+  </w:style>
 </w:styles>
 </file>
 

</xml_diff>

<commit_message>
Complete Part 5 of Reort
</commit_message>
<xml_diff>
--- a/Report.docx
+++ b/Report.docx
@@ -4274,7 +4274,15 @@
                 <w:rtl/>
                 <w:lang w:bidi="fa-IR"/>
               </w:rPr>
-              <w:t xml:space="preserve"> سخن حقست اگر نزد سخن گستر و</w:t>
+              <w:t xml:space="preserve"> سخن حقست اگر نزد سخن گستر </w:t>
+            </w:r>
+            <w:r>
+              <w:rPr>
+                <w:color w:val="FF0000"/>
+                <w:rtl/>
+                <w:lang w:bidi="fa-IR"/>
+              </w:rPr>
+              <w:t>و</w:t>
             </w:r>
           </w:p>
         </w:tc>
@@ -7424,7 +7432,6 @@
         <w:bidi/>
         <w:jc w:val="both"/>
         <w:rPr>
-          <w:rFonts w:hint="cs"/>
           <w:lang w:bidi="fa-IR"/>
         </w:rPr>
       </w:pPr>
@@ -7500,7 +7507,6 @@
         <w:jc w:val="both"/>
         <w:rPr>
           <w:rFonts w:hint="cs"/>
-          <w:rtl/>
           <w:lang w:bidi="fa-IR"/>
         </w:rPr>
       </w:pPr>
@@ -7510,8 +7516,44 @@
           <w:rtl/>
           <w:lang w:bidi="fa-IR"/>
         </w:rPr>
+        <w:t>استراتژی آموزش با استفاده از معیار کمی تعریف‌شده انجام‌شده است. یعنی آنکه به مدل کلمات پیشین را دادم و از آن خواستم تا کلمه هدف را پیش‌بین کند.</w:t>
+      </w:r>
+    </w:p>
+    <w:p>
+      <w:pPr>
+        <w:pStyle w:val="ListParagraph"/>
+        <w:numPr>
+          <w:ilvl w:val="0"/>
+          <w:numId w:val="1"/>
+        </w:numPr>
+        <w:bidi/>
+        <w:jc w:val="both"/>
+        <w:rPr>
+          <w:rFonts w:hint="cs"/>
+          <w:rtl/>
+          <w:lang w:bidi="fa-IR"/>
+        </w:rPr>
+      </w:pPr>
+      <w:r>
+        <w:rPr>
+          <w:rFonts w:hint="cs"/>
+          <w:rtl/>
+          <w:lang w:bidi="fa-IR"/>
+        </w:rPr>
+        <w:lastRenderedPageBreak/>
         <w:t>مدل با دو گام آموزش بهترین نتایج را داشته است.</w:t>
       </w:r>
+    </w:p>
+    <w:p>
+      <w:pPr>
+        <w:bidi/>
+        <w:ind w:firstLine="720"/>
+        <w:jc w:val="both"/>
+        <w:rPr>
+          <w:rtl/>
+          <w:lang w:bidi="fa-IR"/>
+        </w:rPr>
+      </w:pPr>
     </w:p>
     <w:p>
       <w:pPr>
@@ -9566,6 +9608,7 @@
                 <w:rtl/>
                 <w:lang w:bidi="fa-IR"/>
               </w:rPr>
+              <w:lastRenderedPageBreak/>
               <w:t>خروجی درست</w:t>
             </w:r>
           </w:p>
@@ -9983,7 +10026,6 @@
                 <w:rtl/>
                 <w:lang w:bidi="fa-IR"/>
               </w:rPr>
-              <w:lastRenderedPageBreak/>
               <w:t xml:space="preserve">خروجی </w:t>
             </w:r>
             <w:r>
@@ -10787,8 +10829,26 @@
           <w:lang w:bidi="fa-IR"/>
         </w:rPr>
       </w:pPr>
-      <w:bookmarkStart w:id="0" w:name="_GoBack"/>
-      <w:bookmarkEnd w:id="0"/>
+    </w:p>
+    <w:p>
+      <w:pPr>
+        <w:bidi/>
+        <w:ind w:firstLine="720"/>
+        <w:jc w:val="both"/>
+        <w:rPr>
+          <w:rFonts w:hint="cs"/>
+          <w:rtl/>
+          <w:lang w:bidi="fa-IR"/>
+        </w:rPr>
+      </w:pPr>
+      <w:r>
+        <w:rPr>
+          <w:rFonts w:hint="cs"/>
+          <w:rtl/>
+          <w:lang w:bidi="fa-IR"/>
+        </w:rPr>
+        <w:t xml:space="preserve">مشابه با مدل‌های آماری، دقت‌هایی را مطابق با معیار کمی تعریف‌شده در بخش‌های قبل محاسبه کردیم. </w:t>
+      </w:r>
     </w:p>
     <w:tbl>
       <w:tblPr>
@@ -10928,7 +10988,7 @@
                 <w:iCs/>
                 <w:lang w:bidi="fa-IR"/>
               </w:rPr>
-              <w:t>Unigram</w:t>
+              <w:t>Bigram</w:t>
             </w:r>
           </w:p>
         </w:tc>
@@ -11041,7 +11101,7 @@
                 <w:iCs/>
                 <w:lang w:bidi="fa-IR"/>
               </w:rPr>
-              <w:t>Bigram</w:t>
+              <w:t>Trigram</w:t>
             </w:r>
           </w:p>
         </w:tc>
@@ -11137,6 +11197,61 @@
     <w:p>
       <w:pPr>
         <w:bidi/>
+        <w:jc w:val="both"/>
+        <w:rPr>
+          <w:rFonts w:hint="cs"/>
+          <w:rtl/>
+          <w:lang w:bidi="fa-IR"/>
+        </w:rPr>
+      </w:pPr>
+      <w:r>
+        <w:rPr>
+          <w:lang w:bidi="fa-IR"/>
+        </w:rPr>
+        <w:tab/>
+      </w:r>
+      <w:r>
+        <w:rPr>
+          <w:rFonts w:hint="cs"/>
+          <w:rtl/>
+          <w:lang w:bidi="fa-IR"/>
+        </w:rPr>
+        <w:t xml:space="preserve">در نتایج کمی به نظر می‌رسد تفاوت خیلی شدید بین دو مدل مانند دو مدل‌ آماری نیست ولی به هر حال مدل </w:t>
+      </w:r>
+      <w:r>
+        <w:rPr>
+          <w:lang w:bidi="fa-IR"/>
+        </w:rPr>
+        <w:t>Trigram</w:t>
+      </w:r>
+      <w:r>
+        <w:rPr>
+          <w:rFonts w:hint="cs"/>
+          <w:rtl/>
+          <w:lang w:bidi="fa-IR"/>
+        </w:rPr>
+        <w:t xml:space="preserve"> برای هر سه مجموعه‌داده ت</w:t>
+      </w:r>
+      <w:r>
+        <w:rPr>
+          <w:rFonts w:hint="cs"/>
+          <w:rtl/>
+          <w:lang w:bidi="fa-IR"/>
+        </w:rPr>
+        <w:t>وانسته است دقت بهتری داشته باشد.</w:t>
+      </w:r>
+      <w:r>
+        <w:rPr>
+          <w:rFonts w:hint="cs"/>
+          <w:rtl/>
+          <w:lang w:bidi="fa-IR"/>
+        </w:rPr>
+        <w:t xml:space="preserve"> در نتایج کیفی هیج مدلی نتوانسته است حتی یک جای خالی را به درستی پیش‌بینی کند. </w:t>
+      </w:r>
+    </w:p>
+    <w:p>
+      <w:pPr>
+        <w:bidi/>
         <w:rPr>
           <w:rFonts w:ascii="IRANSansX Bold" w:hAnsi="IRANSansX Bold" w:cs="IRANSansX Bold"/>
           <w:color w:val="C45911" w:themeColor="accent2" w:themeShade="BF"/>
@@ -11146,6 +11261,21 @@
           <w:lang w:bidi="fa-IR"/>
         </w:rPr>
       </w:pPr>
+    </w:p>
+    <w:p>
+      <w:pPr>
+        <w:bidi/>
+        <w:rPr>
+          <w:rFonts w:ascii="IRANSansX Bold" w:hAnsi="IRANSansX Bold" w:cs="IRANSansX Bold"/>
+          <w:color w:val="C45911" w:themeColor="accent2" w:themeShade="BF"/>
+          <w:sz w:val="32"/>
+          <w:szCs w:val="32"/>
+          <w:rtl/>
+          <w:lang w:bidi="fa-IR"/>
+        </w:rPr>
+      </w:pPr>
+      <w:bookmarkStart w:id="0" w:name="_GoBack"/>
+      <w:bookmarkEnd w:id="0"/>
       <w:r>
         <w:rPr>
           <w:rFonts w:ascii="IRANSansX Bold" w:hAnsi="IRANSansX Bold" w:cs="IRANSansX Bold" w:hint="cs"/>
@@ -11155,6 +11285,7 @@
           <w:rtl/>
           <w:lang w:bidi="fa-IR"/>
         </w:rPr>
+        <w:lastRenderedPageBreak/>
         <w:t>بخش ششم: تحلیل نتایج</w:t>
       </w:r>
     </w:p>
@@ -11162,17 +11293,698 @@
       <w:pPr>
         <w:bidi/>
         <w:rPr>
+          <w:rtl/>
           <w:lang w:bidi="fa-IR"/>
         </w:rPr>
       </w:pPr>
-      <w:r>
+    </w:p>
+    <w:tbl>
+      <w:tblPr>
+        <w:tblStyle w:val="GridTable5Dark-Accent2"/>
+        <w:bidiVisual/>
+        <w:tblW w:w="0" w:type="auto"/>
+        <w:tblInd w:w="5" w:type="dxa"/>
+        <w:tblLook w:val="04A0" w:firstRow="1" w:lastRow="0" w:firstColumn="1" w:lastColumn="0" w:noHBand="0" w:noVBand="1"/>
+      </w:tblPr>
+      <w:tblGrid>
+        <w:gridCol w:w="2551"/>
+        <w:gridCol w:w="2121"/>
+        <w:gridCol w:w="2337"/>
+        <w:gridCol w:w="2336"/>
+      </w:tblGrid>
+      <w:tr>
+        <w:trPr>
+          <w:cnfStyle w:val="100000000000" w:firstRow="1" w:lastRow="0" w:firstColumn="0" w:lastColumn="0" w:oddVBand="0" w:evenVBand="0" w:oddHBand="0" w:evenHBand="0" w:firstRowFirstColumn="0" w:firstRowLastColumn="0" w:lastRowFirstColumn="0" w:lastRowLastColumn="0"/>
+        </w:trPr>
+        <w:tc>
+          <w:tcPr>
+            <w:cnfStyle w:val="001000000000" w:firstRow="0" w:lastRow="0" w:firstColumn="1" w:lastColumn="0" w:oddVBand="0" w:evenVBand="0" w:oddHBand="0" w:evenHBand="0" w:firstRowFirstColumn="0" w:firstRowLastColumn="0" w:lastRowFirstColumn="0" w:lastRowLastColumn="0"/>
+            <w:tcW w:w="2552" w:type="dxa"/>
+          </w:tcPr>
+          <w:p>
+            <w:pPr>
+              <w:bidi/>
+              <w:jc w:val="lowKashida"/>
+              <w:rPr>
+                <w:iCs/>
+                <w:rtl/>
+                <w:lang w:bidi="fa-IR"/>
+              </w:rPr>
+            </w:pPr>
+          </w:p>
+        </w:tc>
+        <w:tc>
+          <w:tcPr>
+            <w:tcW w:w="2122" w:type="dxa"/>
+          </w:tcPr>
+          <w:p>
+            <w:pPr>
+              <w:bidi/>
+              <w:jc w:val="lowKashida"/>
+              <w:cnfStyle w:val="100000000000" w:firstRow="1" w:lastRow="0" w:firstColumn="0" w:lastColumn="0" w:oddVBand="0" w:evenVBand="0" w:oddHBand="0" w:evenHBand="0" w:firstRowFirstColumn="0" w:firstRowLastColumn="0" w:lastRowFirstColumn="0" w:lastRowLastColumn="0"/>
+              <w:rPr>
+                <w:iCs/>
+                <w:lang w:bidi="fa-IR"/>
+              </w:rPr>
+            </w:pPr>
+            <w:r>
+              <w:rPr>
+                <w:iCs/>
+                <w:lang w:bidi="fa-IR"/>
+              </w:rPr>
+              <w:t>Train</w:t>
+            </w:r>
+          </w:p>
+        </w:tc>
+        <w:tc>
+          <w:tcPr>
+            <w:tcW w:w="2338" w:type="dxa"/>
+          </w:tcPr>
+          <w:p>
+            <w:pPr>
+              <w:bidi/>
+              <w:jc w:val="lowKashida"/>
+              <w:cnfStyle w:val="100000000000" w:firstRow="1" w:lastRow="0" w:firstColumn="0" w:lastColumn="0" w:oddVBand="0" w:evenVBand="0" w:oddHBand="0" w:evenHBand="0" w:firstRowFirstColumn="0" w:firstRowLastColumn="0" w:lastRowFirstColumn="0" w:lastRowLastColumn="0"/>
+              <w:rPr>
+                <w:iCs/>
+                <w:rtl/>
+                <w:lang w:bidi="fa-IR"/>
+              </w:rPr>
+            </w:pPr>
+            <w:r>
+              <w:rPr>
+                <w:iCs/>
+                <w:lang w:bidi="fa-IR"/>
+              </w:rPr>
+              <w:t>Validation</w:t>
+            </w:r>
+          </w:p>
+        </w:tc>
+        <w:tc>
+          <w:tcPr>
+            <w:tcW w:w="2338" w:type="dxa"/>
+          </w:tcPr>
+          <w:p>
+            <w:pPr>
+              <w:bidi/>
+              <w:jc w:val="lowKashida"/>
+              <w:cnfStyle w:val="100000000000" w:firstRow="1" w:lastRow="0" w:firstColumn="0" w:lastColumn="0" w:oddVBand="0" w:evenVBand="0" w:oddHBand="0" w:evenHBand="0" w:firstRowFirstColumn="0" w:firstRowLastColumn="0" w:lastRowFirstColumn="0" w:lastRowLastColumn="0"/>
+              <w:rPr>
+                <w:iCs/>
+                <w:rtl/>
+                <w:lang w:bidi="fa-IR"/>
+              </w:rPr>
+            </w:pPr>
+            <w:r>
+              <w:rPr>
+                <w:iCs/>
+                <w:lang w:bidi="fa-IR"/>
+              </w:rPr>
+              <w:t>Test</w:t>
+            </w:r>
+          </w:p>
+        </w:tc>
+      </w:tr>
+      <w:tr>
+        <w:trPr>
+          <w:cnfStyle w:val="000000100000" w:firstRow="0" w:lastRow="0" w:firstColumn="0" w:lastColumn="0" w:oddVBand="0" w:evenVBand="0" w:oddHBand="1" w:evenHBand="0" w:firstRowFirstColumn="0" w:firstRowLastColumn="0" w:lastRowFirstColumn="0" w:lastRowLastColumn="0"/>
+        </w:trPr>
+        <w:tc>
+          <w:tcPr>
+            <w:cnfStyle w:val="001000000000" w:firstRow="0" w:lastRow="0" w:firstColumn="1" w:lastColumn="0" w:oddVBand="0" w:evenVBand="0" w:oddHBand="0" w:evenHBand="0" w:firstRowFirstColumn="0" w:firstRowLastColumn="0" w:lastRowFirstColumn="0" w:lastRowLastColumn="0"/>
+            <w:tcW w:w="2552" w:type="dxa"/>
+          </w:tcPr>
+          <w:p>
+            <w:pPr>
+              <w:bidi/>
+              <w:jc w:val="lowKashida"/>
+              <w:rPr>
+                <w:b w:val="0"/>
+                <w:bCs w:val="0"/>
+                <w:i/>
+                <w:lang w:bidi="fa-IR"/>
+              </w:rPr>
+            </w:pPr>
+            <w:r>
+              <w:rPr>
+                <w:rFonts w:hint="cs"/>
+                <w:b w:val="0"/>
+                <w:bCs w:val="0"/>
+                <w:i/>
+                <w:rtl/>
+                <w:lang w:bidi="fa-IR"/>
+              </w:rPr>
+              <w:t>مدل</w:t>
+            </w:r>
+            <w:r>
+              <w:rPr>
+                <w:rFonts w:hint="cs"/>
+                <w:iCs/>
+                <w:rtl/>
+                <w:lang w:bidi="fa-IR"/>
+              </w:rPr>
+              <w:t xml:space="preserve"> </w:t>
+            </w:r>
+            <w:r>
+              <w:rPr>
+                <w:iCs/>
+                <w:lang w:bidi="fa-IR"/>
+              </w:rPr>
+              <w:t>Unigram</w:t>
+            </w:r>
+            <w:r>
+              <w:rPr>
+                <w:rFonts w:hint="cs"/>
+                <w:iCs/>
+                <w:rtl/>
+                <w:lang w:bidi="fa-IR"/>
+              </w:rPr>
+              <w:t xml:space="preserve"> </w:t>
+            </w:r>
+            <w:r>
+              <w:rPr>
+                <w:rFonts w:hint="cs"/>
+                <w:b w:val="0"/>
+                <w:bCs w:val="0"/>
+                <w:i/>
+                <w:rtl/>
+                <w:lang w:bidi="fa-IR"/>
+              </w:rPr>
+              <w:t>آماری</w:t>
+            </w:r>
+          </w:p>
+        </w:tc>
+        <w:tc>
+          <w:tcPr>
+            <w:tcW w:w="2122" w:type="dxa"/>
+          </w:tcPr>
+          <w:p>
+            <w:pPr>
+              <w:bidi/>
+              <w:jc w:val="lowKashida"/>
+              <w:cnfStyle w:val="000000100000" w:firstRow="0" w:lastRow="0" w:firstColumn="0" w:lastColumn="0" w:oddVBand="0" w:evenVBand="0" w:oddHBand="1" w:evenHBand="0" w:firstRowFirstColumn="0" w:firstRowLastColumn="0" w:lastRowFirstColumn="0" w:lastRowLastColumn="0"/>
+              <w:rPr>
+                <w:i/>
+                <w:rtl/>
+                <w:lang w:bidi="fa-IR"/>
+              </w:rPr>
+            </w:pPr>
+            <w:r>
+              <w:rPr>
+                <w:rFonts w:hint="cs"/>
+                <w:i/>
+                <w:rtl/>
+                <w:lang w:bidi="fa-IR"/>
+              </w:rPr>
+              <w:t>4.03</w:t>
+            </w:r>
+          </w:p>
+        </w:tc>
+        <w:tc>
+          <w:tcPr>
+            <w:tcW w:w="2338" w:type="dxa"/>
+          </w:tcPr>
+          <w:p>
+            <w:pPr>
+              <w:bidi/>
+              <w:jc w:val="lowKashida"/>
+              <w:cnfStyle w:val="000000100000" w:firstRow="0" w:lastRow="0" w:firstColumn="0" w:lastColumn="0" w:oddVBand="0" w:evenVBand="0" w:oddHBand="1" w:evenHBand="0" w:firstRowFirstColumn="0" w:firstRowLastColumn="0" w:lastRowFirstColumn="0" w:lastRowLastColumn="0"/>
+              <w:rPr>
+                <w:i/>
+                <w:rtl/>
+                <w:lang w:bidi="fa-IR"/>
+              </w:rPr>
+            </w:pPr>
+            <w:r>
+              <w:rPr>
+                <w:rFonts w:hint="cs"/>
+                <w:i/>
+                <w:rtl/>
+                <w:lang w:bidi="fa-IR"/>
+              </w:rPr>
+              <w:t>3.99</w:t>
+            </w:r>
+          </w:p>
+        </w:tc>
+        <w:tc>
+          <w:tcPr>
+            <w:tcW w:w="2338" w:type="dxa"/>
+          </w:tcPr>
+          <w:p>
+            <w:pPr>
+              <w:bidi/>
+              <w:jc w:val="lowKashida"/>
+              <w:cnfStyle w:val="000000100000" w:firstRow="0" w:lastRow="0" w:firstColumn="0" w:lastColumn="0" w:oddVBand="0" w:evenVBand="0" w:oddHBand="1" w:evenHBand="0" w:firstRowFirstColumn="0" w:firstRowLastColumn="0" w:lastRowFirstColumn="0" w:lastRowLastColumn="0"/>
+              <w:rPr>
+                <w:i/>
+                <w:rtl/>
+                <w:lang w:bidi="fa-IR"/>
+              </w:rPr>
+            </w:pPr>
+            <w:r>
+              <w:rPr>
+                <w:rFonts w:hint="cs"/>
+                <w:i/>
+                <w:rtl/>
+                <w:lang w:bidi="fa-IR"/>
+              </w:rPr>
+              <w:t>3.97</w:t>
+            </w:r>
+          </w:p>
+        </w:tc>
+      </w:tr>
+      <w:tr>
+        <w:tc>
+          <w:tcPr>
+            <w:cnfStyle w:val="001000000000" w:firstRow="0" w:lastRow="0" w:firstColumn="1" w:lastColumn="0" w:oddVBand="0" w:evenVBand="0" w:oddHBand="0" w:evenHBand="0" w:firstRowFirstColumn="0" w:firstRowLastColumn="0" w:lastRowFirstColumn="0" w:lastRowLastColumn="0"/>
+            <w:tcW w:w="2552" w:type="dxa"/>
+          </w:tcPr>
+          <w:p>
+            <w:pPr>
+              <w:bidi/>
+              <w:jc w:val="lowKashida"/>
+              <w:rPr>
+                <w:b w:val="0"/>
+                <w:bCs w:val="0"/>
+                <w:i/>
+                <w:lang w:bidi="fa-IR"/>
+              </w:rPr>
+            </w:pPr>
+            <w:r>
+              <w:rPr>
+                <w:rFonts w:hint="cs"/>
+                <w:b w:val="0"/>
+                <w:bCs w:val="0"/>
+                <w:i/>
+                <w:rtl/>
+                <w:lang w:bidi="fa-IR"/>
+              </w:rPr>
+              <w:t xml:space="preserve">مدل </w:t>
+            </w:r>
+            <w:r>
+              <w:rPr>
+                <w:b w:val="0"/>
+                <w:bCs w:val="0"/>
+                <w:iCs/>
+                <w:lang w:bidi="fa-IR"/>
+              </w:rPr>
+              <w:t>Bigram</w:t>
+            </w:r>
+            <w:r>
+              <w:rPr>
+                <w:rFonts w:hint="cs"/>
+                <w:b w:val="0"/>
+                <w:bCs w:val="0"/>
+                <w:i/>
+                <w:rtl/>
+                <w:lang w:bidi="fa-IR"/>
+              </w:rPr>
+              <w:t xml:space="preserve"> آماری</w:t>
+            </w:r>
+          </w:p>
+        </w:tc>
+        <w:tc>
+          <w:tcPr>
+            <w:tcW w:w="2122" w:type="dxa"/>
+          </w:tcPr>
+          <w:p>
+            <w:pPr>
+              <w:bidi/>
+              <w:jc w:val="lowKashida"/>
+              <w:cnfStyle w:val="000000000000" w:firstRow="0" w:lastRow="0" w:firstColumn="0" w:lastColumn="0" w:oddVBand="0" w:evenVBand="0" w:oddHBand="0" w:evenHBand="0" w:firstRowFirstColumn="0" w:firstRowLastColumn="0" w:lastRowFirstColumn="0" w:lastRowLastColumn="0"/>
+              <w:rPr>
+                <w:i/>
+                <w:rtl/>
+                <w:lang w:bidi="fa-IR"/>
+              </w:rPr>
+            </w:pPr>
+            <w:r>
+              <w:rPr>
+                <w:rFonts w:hint="cs"/>
+                <w:i/>
+                <w:rtl/>
+                <w:lang w:bidi="fa-IR"/>
+              </w:rPr>
+              <w:t>12.08</w:t>
+            </w:r>
+          </w:p>
+        </w:tc>
+        <w:tc>
+          <w:tcPr>
+            <w:tcW w:w="2338" w:type="dxa"/>
+          </w:tcPr>
+          <w:p>
+            <w:pPr>
+              <w:bidi/>
+              <w:jc w:val="lowKashida"/>
+              <w:cnfStyle w:val="000000000000" w:firstRow="0" w:lastRow="0" w:firstColumn="0" w:lastColumn="0" w:oddVBand="0" w:evenVBand="0" w:oddHBand="0" w:evenHBand="0" w:firstRowFirstColumn="0" w:firstRowLastColumn="0" w:lastRowFirstColumn="0" w:lastRowLastColumn="0"/>
+              <w:rPr>
+                <w:i/>
+                <w:rtl/>
+                <w:lang w:bidi="fa-IR"/>
+              </w:rPr>
+            </w:pPr>
+            <w:r>
+              <w:rPr>
+                <w:rFonts w:hint="cs"/>
+                <w:i/>
+                <w:rtl/>
+                <w:lang w:bidi="fa-IR"/>
+              </w:rPr>
+              <w:t>7.68</w:t>
+            </w:r>
+          </w:p>
+        </w:tc>
+        <w:tc>
+          <w:tcPr>
+            <w:tcW w:w="2338" w:type="dxa"/>
+          </w:tcPr>
+          <w:p>
+            <w:pPr>
+              <w:bidi/>
+              <w:jc w:val="lowKashida"/>
+              <w:cnfStyle w:val="000000000000" w:firstRow="0" w:lastRow="0" w:firstColumn="0" w:lastColumn="0" w:oddVBand="0" w:evenVBand="0" w:oddHBand="0" w:evenHBand="0" w:firstRowFirstColumn="0" w:firstRowLastColumn="0" w:lastRowFirstColumn="0" w:lastRowLastColumn="0"/>
+              <w:rPr>
+                <w:i/>
+                <w:rtl/>
+                <w:lang w:bidi="fa-IR"/>
+              </w:rPr>
+            </w:pPr>
+            <w:r>
+              <w:rPr>
+                <w:rFonts w:hint="cs"/>
+                <w:i/>
+                <w:rtl/>
+                <w:lang w:bidi="fa-IR"/>
+              </w:rPr>
+              <w:t>7.99</w:t>
+            </w:r>
+          </w:p>
+        </w:tc>
+      </w:tr>
+      <w:tr>
+        <w:trPr>
+          <w:cnfStyle w:val="000000100000" w:firstRow="0" w:lastRow="0" w:firstColumn="0" w:lastColumn="0" w:oddVBand="0" w:evenVBand="0" w:oddHBand="1" w:evenHBand="0" w:firstRowFirstColumn="0" w:firstRowLastColumn="0" w:lastRowFirstColumn="0" w:lastRowLastColumn="0"/>
+        </w:trPr>
+        <w:tc>
+          <w:tcPr>
+            <w:cnfStyle w:val="001000000000" w:firstRow="0" w:lastRow="0" w:firstColumn="1" w:lastColumn="0" w:oddVBand="0" w:evenVBand="0" w:oddHBand="0" w:evenHBand="0" w:firstRowFirstColumn="0" w:firstRowLastColumn="0" w:lastRowFirstColumn="0" w:lastRowLastColumn="0"/>
+            <w:tcW w:w="2552" w:type="dxa"/>
+          </w:tcPr>
+          <w:p>
+            <w:pPr>
+              <w:bidi/>
+              <w:jc w:val="lowKashida"/>
+              <w:rPr>
+                <w:rFonts w:hint="cs"/>
+                <w:b w:val="0"/>
+                <w:bCs w:val="0"/>
+                <w:iCs/>
+                <w:rtl/>
+                <w:lang w:bidi="fa-IR"/>
+              </w:rPr>
+            </w:pPr>
+            <w:r>
+              <w:rPr>
+                <w:rFonts w:hint="cs"/>
+                <w:b w:val="0"/>
+                <w:bCs w:val="0"/>
+                <w:i/>
+                <w:rtl/>
+                <w:lang w:bidi="fa-IR"/>
+              </w:rPr>
+              <w:t xml:space="preserve">مدل </w:t>
+            </w:r>
+            <w:r>
+              <w:rPr>
+                <w:b w:val="0"/>
+                <w:bCs w:val="0"/>
+                <w:iCs/>
+                <w:lang w:bidi="fa-IR"/>
+              </w:rPr>
+              <w:t>Bigram</w:t>
+            </w:r>
+            <w:r>
+              <w:rPr>
+                <w:rFonts w:hint="cs"/>
+                <w:b w:val="0"/>
+                <w:bCs w:val="0"/>
+                <w:iCs/>
+                <w:rtl/>
+                <w:lang w:bidi="fa-IR"/>
+              </w:rPr>
+              <w:t xml:space="preserve"> </w:t>
+            </w:r>
+            <w:r>
+              <w:rPr>
+                <w:rFonts w:hint="cs"/>
+                <w:b w:val="0"/>
+                <w:bCs w:val="0"/>
+                <w:i/>
+                <w:rtl/>
+                <w:lang w:bidi="fa-IR"/>
+              </w:rPr>
+              <w:t>عصبی</w:t>
+            </w:r>
+          </w:p>
+        </w:tc>
+        <w:tc>
+          <w:tcPr>
+            <w:tcW w:w="2122" w:type="dxa"/>
+          </w:tcPr>
+          <w:p>
+            <w:pPr>
+              <w:bidi/>
+              <w:jc w:val="lowKashida"/>
+              <w:cnfStyle w:val="000000100000" w:firstRow="0" w:lastRow="0" w:firstColumn="0" w:lastColumn="0" w:oddVBand="0" w:evenVBand="0" w:oddHBand="1" w:evenHBand="0" w:firstRowFirstColumn="0" w:firstRowLastColumn="0" w:lastRowFirstColumn="0" w:lastRowLastColumn="0"/>
+              <w:rPr>
+                <w:rFonts w:hint="cs"/>
+                <w:i/>
+                <w:rtl/>
+                <w:lang w:bidi="fa-IR"/>
+              </w:rPr>
+            </w:pPr>
+          </w:p>
+        </w:tc>
+        <w:tc>
+          <w:tcPr>
+            <w:tcW w:w="2338" w:type="dxa"/>
+          </w:tcPr>
+          <w:p>
+            <w:pPr>
+              <w:bidi/>
+              <w:jc w:val="lowKashida"/>
+              <w:cnfStyle w:val="000000100000" w:firstRow="0" w:lastRow="0" w:firstColumn="0" w:lastColumn="0" w:oddVBand="0" w:evenVBand="0" w:oddHBand="1" w:evenHBand="0" w:firstRowFirstColumn="0" w:firstRowLastColumn="0" w:lastRowFirstColumn="0" w:lastRowLastColumn="0"/>
+              <w:rPr>
+                <w:rFonts w:hint="cs"/>
+                <w:i/>
+                <w:rtl/>
+                <w:lang w:bidi="fa-IR"/>
+              </w:rPr>
+            </w:pPr>
+          </w:p>
+        </w:tc>
+        <w:tc>
+          <w:tcPr>
+            <w:tcW w:w="2338" w:type="dxa"/>
+          </w:tcPr>
+          <w:p>
+            <w:pPr>
+              <w:bidi/>
+              <w:jc w:val="lowKashida"/>
+              <w:cnfStyle w:val="000000100000" w:firstRow="0" w:lastRow="0" w:firstColumn="0" w:lastColumn="0" w:oddVBand="0" w:evenVBand="0" w:oddHBand="1" w:evenHBand="0" w:firstRowFirstColumn="0" w:firstRowLastColumn="0" w:lastRowFirstColumn="0" w:lastRowLastColumn="0"/>
+              <w:rPr>
+                <w:rFonts w:hint="cs"/>
+                <w:i/>
+                <w:rtl/>
+                <w:lang w:bidi="fa-IR"/>
+              </w:rPr>
+            </w:pPr>
+          </w:p>
+        </w:tc>
+      </w:tr>
+      <w:tr>
+        <w:tc>
+          <w:tcPr>
+            <w:cnfStyle w:val="001000000000" w:firstRow="0" w:lastRow="0" w:firstColumn="1" w:lastColumn="0" w:oddVBand="0" w:evenVBand="0" w:oddHBand="0" w:evenHBand="0" w:firstRowFirstColumn="0" w:firstRowLastColumn="0" w:lastRowFirstColumn="0" w:lastRowLastColumn="0"/>
+            <w:tcW w:w="2552" w:type="dxa"/>
+          </w:tcPr>
+          <w:p>
+            <w:pPr>
+              <w:bidi/>
+              <w:jc w:val="lowKashida"/>
+              <w:rPr>
+                <w:rFonts w:hint="cs"/>
+                <w:b w:val="0"/>
+                <w:bCs w:val="0"/>
+                <w:i/>
+                <w:rtl/>
+                <w:lang w:bidi="fa-IR"/>
+              </w:rPr>
+            </w:pPr>
+            <w:r>
+              <w:rPr>
+                <w:rFonts w:hint="cs"/>
+                <w:b w:val="0"/>
+                <w:bCs w:val="0"/>
+                <w:i/>
+                <w:rtl/>
+                <w:lang w:bidi="fa-IR"/>
+              </w:rPr>
+              <w:t xml:space="preserve">مدل </w:t>
+            </w:r>
+            <w:r>
+              <w:rPr>
+                <w:b w:val="0"/>
+                <w:bCs w:val="0"/>
+                <w:iCs/>
+                <w:lang w:bidi="fa-IR"/>
+              </w:rPr>
+              <w:t>Trigram</w:t>
+            </w:r>
+            <w:r>
+              <w:rPr>
+                <w:rFonts w:hint="cs"/>
+                <w:b w:val="0"/>
+                <w:bCs w:val="0"/>
+                <w:i/>
+                <w:rtl/>
+                <w:lang w:bidi="fa-IR"/>
+              </w:rPr>
+              <w:t xml:space="preserve"> عصبی</w:t>
+            </w:r>
+          </w:p>
+        </w:tc>
+        <w:tc>
+          <w:tcPr>
+            <w:tcW w:w="2122" w:type="dxa"/>
+          </w:tcPr>
+          <w:p>
+            <w:pPr>
+              <w:bidi/>
+              <w:jc w:val="lowKashida"/>
+              <w:cnfStyle w:val="000000000000" w:firstRow="0" w:lastRow="0" w:firstColumn="0" w:lastColumn="0" w:oddVBand="0" w:evenVBand="0" w:oddHBand="0" w:evenHBand="0" w:firstRowFirstColumn="0" w:firstRowLastColumn="0" w:lastRowFirstColumn="0" w:lastRowLastColumn="0"/>
+              <w:rPr>
+                <w:rFonts w:hint="cs"/>
+                <w:i/>
+                <w:rtl/>
+                <w:lang w:bidi="fa-IR"/>
+              </w:rPr>
+            </w:pPr>
+          </w:p>
+        </w:tc>
+        <w:tc>
+          <w:tcPr>
+            <w:tcW w:w="2338" w:type="dxa"/>
+          </w:tcPr>
+          <w:p>
+            <w:pPr>
+              <w:bidi/>
+              <w:jc w:val="lowKashida"/>
+              <w:cnfStyle w:val="000000000000" w:firstRow="0" w:lastRow="0" w:firstColumn="0" w:lastColumn="0" w:oddVBand="0" w:evenVBand="0" w:oddHBand="0" w:evenHBand="0" w:firstRowFirstColumn="0" w:firstRowLastColumn="0" w:lastRowFirstColumn="0" w:lastRowLastColumn="0"/>
+              <w:rPr>
+                <w:rFonts w:hint="cs"/>
+                <w:i/>
+                <w:rtl/>
+                <w:lang w:bidi="fa-IR"/>
+              </w:rPr>
+            </w:pPr>
+          </w:p>
+        </w:tc>
+        <w:tc>
+          <w:tcPr>
+            <w:tcW w:w="2338" w:type="dxa"/>
+          </w:tcPr>
+          <w:p>
+            <w:pPr>
+              <w:bidi/>
+              <w:jc w:val="lowKashida"/>
+              <w:cnfStyle w:val="000000000000" w:firstRow="0" w:lastRow="0" w:firstColumn="0" w:lastColumn="0" w:oddVBand="0" w:evenVBand="0" w:oddHBand="0" w:evenHBand="0" w:firstRowFirstColumn="0" w:firstRowLastColumn="0" w:lastRowFirstColumn="0" w:lastRowLastColumn="0"/>
+              <w:rPr>
+                <w:rFonts w:hint="cs"/>
+                <w:i/>
+                <w:rtl/>
+                <w:lang w:bidi="fa-IR"/>
+              </w:rPr>
+            </w:pPr>
+          </w:p>
+        </w:tc>
+      </w:tr>
+    </w:tbl>
+    <w:p>
+      <w:pPr>
+        <w:bidi/>
+        <w:jc w:val="both"/>
+        <w:rPr>
+          <w:rtl/>
+          <w:lang w:bidi="fa-IR"/>
+        </w:rPr>
+      </w:pPr>
+    </w:p>
+    <w:p>
+      <w:pPr>
+        <w:bidi/>
+        <w:jc w:val="both"/>
         <w:rPr>
           <w:rFonts w:hint="cs"/>
           <w:rtl/>
           <w:lang w:bidi="fa-IR"/>
         </w:rPr>
-        <w:t>یب</w:t>
-      </w:r>
+      </w:pPr>
+      <w:r>
+        <w:rPr>
+          <w:rFonts w:hint="cs"/>
+          <w:rtl/>
+          <w:lang w:bidi="fa-IR"/>
+        </w:rPr>
+        <w:t xml:space="preserve">نتایج کیفی نشان می‌دهد که کیفیت خروجی این دو مدل از مدل </w:t>
+      </w:r>
+      <w:r>
+        <w:rPr>
+          <w:lang w:bidi="fa-IR"/>
+        </w:rPr>
+        <w:t>Bigram</w:t>
+      </w:r>
+      <w:r>
+        <w:rPr>
+          <w:rFonts w:hint="cs"/>
+          <w:rtl/>
+          <w:lang w:bidi="fa-IR"/>
+        </w:rPr>
+        <w:t xml:space="preserve">‌ آماری بدتر است. به عنوان مثال مدل </w:t>
+      </w:r>
+      <w:r>
+        <w:rPr>
+          <w:lang w:bidi="fa-IR"/>
+        </w:rPr>
+        <w:t>Trigram</w:t>
+      </w:r>
+      <w:r>
+        <w:rPr>
+          <w:rFonts w:hint="cs"/>
+          <w:rtl/>
+          <w:lang w:bidi="fa-IR"/>
+        </w:rPr>
+        <w:t>‌ عصبی دو «و» را پشت سر هم برای داده آخر آورده است.</w:t>
+      </w:r>
+    </w:p>
+    <w:p>
+      <w:pPr>
+        <w:bidi/>
+        <w:jc w:val="both"/>
+        <w:rPr>
+          <w:rtl/>
+          <w:lang w:bidi="fa-IR"/>
+        </w:rPr>
+      </w:pPr>
+    </w:p>
+    <w:p>
+      <w:pPr>
+        <w:bidi/>
+        <w:rPr>
+          <w:lang w:bidi="fa-IR"/>
+        </w:rPr>
+      </w:pPr>
     </w:p>
     <w:sectPr>
       <w:pgSz w:w="12240" w:h="15840"/>

</xml_diff>